<commit_message>
K Nearest Neighbours Classification
</commit_message>
<xml_diff>
--- a/MLPrac02_MultipleRegression.docx
+++ b/MLPrac02_MultipleRegression.docx
@@ -156,6 +156,8 @@
             </w:r>
           </w:p>
         </w:tc>
+        <w:bookmarkStart w:id="0" w:name="_GoBack"/>
+        <w:bookmarkEnd w:id="0"/>
       </w:tr>
       <w:tr>
         <w:tblPrEx>
@@ -218,8 +220,6 @@
               </w:rPr>
               <w:t>B</w:t>
             </w:r>
-            <w:bookmarkStart w:id="0" w:name="_GoBack"/>
-            <w:bookmarkEnd w:id="0"/>
             <w:r>
               <w:rPr>
                 <w:rFonts w:ascii="Arial Narrow" w:hAnsi="Arial Narrow"/>
@@ -370,8 +370,36 @@
                 <w:sz w:val="24"/>
                 <w:szCs w:val="24"/>
               </w:rPr>
-              <w:t>Prof. Avinash Shrivas</w:t>
-            </w:r>
+              <w:t xml:space="preserve">Prof. </w:t>
+            </w:r>
+            <w:proofErr w:type="spellStart"/>
+            <w:r>
+              <w:rPr>
+                <w:rFonts w:ascii="Arial Narrow" w:hAnsi="Arial Narrow"/>
+                <w:sz w:val="24"/>
+                <w:szCs w:val="24"/>
+              </w:rPr>
+              <w:t>Avinash</w:t>
+            </w:r>
+            <w:proofErr w:type="spellEnd"/>
+            <w:r>
+              <w:rPr>
+                <w:rFonts w:ascii="Arial Narrow" w:hAnsi="Arial Narrow"/>
+                <w:sz w:val="24"/>
+                <w:szCs w:val="24"/>
+              </w:rPr>
+              <w:t xml:space="preserve"> </w:t>
+            </w:r>
+            <w:proofErr w:type="spellStart"/>
+            <w:r>
+              <w:rPr>
+                <w:rFonts w:ascii="Arial Narrow" w:hAnsi="Arial Narrow"/>
+                <w:sz w:val="24"/>
+                <w:szCs w:val="24"/>
+              </w:rPr>
+              <w:t>Shrivas</w:t>
+            </w:r>
+            <w:proofErr w:type="spellEnd"/>
           </w:p>
         </w:tc>
       </w:tr>
@@ -434,8 +462,36 @@
                 <w:sz w:val="24"/>
                 <w:szCs w:val="24"/>
               </w:rPr>
-              <w:t>Prof. Suja Jayachandran</w:t>
-            </w:r>
+              <w:t xml:space="preserve">Prof. </w:t>
+            </w:r>
+            <w:proofErr w:type="spellStart"/>
+            <w:r>
+              <w:rPr>
+                <w:rFonts w:ascii="Arial Narrow" w:hAnsi="Arial Narrow"/>
+                <w:sz w:val="24"/>
+                <w:szCs w:val="24"/>
+              </w:rPr>
+              <w:t>Suja</w:t>
+            </w:r>
+            <w:proofErr w:type="spellEnd"/>
+            <w:r>
+              <w:rPr>
+                <w:rFonts w:ascii="Arial Narrow" w:hAnsi="Arial Narrow"/>
+                <w:sz w:val="24"/>
+                <w:szCs w:val="24"/>
+              </w:rPr>
+              <w:t xml:space="preserve"> </w:t>
+            </w:r>
+            <w:proofErr w:type="spellStart"/>
+            <w:r>
+              <w:rPr>
+                <w:rFonts w:ascii="Arial Narrow" w:hAnsi="Arial Narrow"/>
+                <w:sz w:val="24"/>
+                <w:szCs w:val="24"/>
+              </w:rPr>
+              <w:t>Jayachandran</w:t>
+            </w:r>
+            <w:proofErr w:type="spellEnd"/>
           </w:p>
         </w:tc>
       </w:tr>
@@ -1135,7 +1191,7 @@
                 <w:sz w:val="24"/>
                 <w:szCs w:val="24"/>
               </w:rPr>
-              <w:t>The general purpose of multiple regression (the term was first used by Pearson, 1908) is to learn more about the relationship between several independent or predictor variables and a dependent or criterion variable. For example, a real estate agent might record for each listing the size of the house (in square feet), the number of bedrooms, the average income in the respective neighbourhood according to census data, and a subjective rating of appeal of the house. Once this information has been compiled for various houses it would be interesting to see whether and how these measures relate to the price for which a house is sold.</w:t>
+              <w:t xml:space="preserve">The general purpose of multiple regression (the term was first used by Pearson, 1908) is to learn more about the relationship between several independent or predictor variables and a dependent or criterion variable. For example, a real estate agent might record for each listing the size of the house (in square feet), the number of bedrooms, the average income in the respective neighbourhood according to census data, and a subjective rating of appeal of the house. Once this information has been compiled for various </w:t>
             </w:r>
             <w:r>
               <w:rPr>
@@ -1144,6 +1200,16 @@
                 <w:sz w:val="24"/>
                 <w:szCs w:val="24"/>
               </w:rPr>
+              <w:lastRenderedPageBreak/>
+              <w:t>houses it would be interesting to see whether and how these measures relate to the price for which a house is sold.</w:t>
+            </w:r>
+            <w:r>
+              <w:rPr>
+                <w:rFonts w:ascii="Arial Narrow" w:hAnsi="Arial Narrow"/>
+                <w:color w:val="000000" w:themeColor="text1"/>
+                <w:sz w:val="24"/>
+                <w:szCs w:val="24"/>
+              </w:rPr>
               <w:t xml:space="preserve"> </w:t>
             </w:r>
             <w:r>
@@ -1171,17 +1237,7 @@
                 <w:sz w:val="24"/>
                 <w:szCs w:val="24"/>
               </w:rPr>
-              <w:t xml:space="preserve">The </w:t>
-            </w:r>
-            <w:r>
-              <w:rPr>
-                <w:rFonts w:ascii="Arial Narrow" w:hAnsi="Arial Narrow"/>
-                <w:color w:val="000000" w:themeColor="text1"/>
-                <w:sz w:val="24"/>
-                <w:szCs w:val="24"/>
-              </w:rPr>
-              <w:lastRenderedPageBreak/>
-              <w:t>general computational problem that needs to be solved in multiple regression analysis is to fit a straight line to a number of points.</w:t>
+              <w:t>The general computational problem that needs to be solved in multiple regression analysis is to fit a straight line to a number of points.</w:t>
             </w:r>
             <w:r>
               <w:rPr>
@@ -1290,8 +1346,42 @@
                 <w:szCs w:val="24"/>
                 <w:lang w:val="en-US"/>
               </w:rPr>
-              <w:t>for i = 1…n .</w:t>
-            </w:r>
+              <w:t xml:space="preserve">for </w:t>
+            </w:r>
+            <w:proofErr w:type="spellStart"/>
+            <w:r>
+              <w:rPr>
+                <w:rFonts w:ascii="Arial Narrow" w:hAnsi="Arial Narrow"/>
+                <w:color w:val="000000" w:themeColor="text1"/>
+                <w:sz w:val="24"/>
+                <w:szCs w:val="24"/>
+                <w:lang w:val="en-US"/>
+              </w:rPr>
+              <w:t>i</w:t>
+            </w:r>
+            <w:proofErr w:type="spellEnd"/>
+            <w:r>
+              <w:rPr>
+                <w:rFonts w:ascii="Arial Narrow" w:hAnsi="Arial Narrow"/>
+                <w:color w:val="000000" w:themeColor="text1"/>
+                <w:sz w:val="24"/>
+                <w:szCs w:val="24"/>
+                <w:lang w:val="en-US"/>
+              </w:rPr>
+              <w:t xml:space="preserve"> = 1…</w:t>
+            </w:r>
+            <w:proofErr w:type="gramStart"/>
+            <w:r>
+              <w:rPr>
+                <w:rFonts w:ascii="Arial Narrow" w:hAnsi="Arial Narrow"/>
+                <w:color w:val="000000" w:themeColor="text1"/>
+                <w:sz w:val="24"/>
+                <w:szCs w:val="24"/>
+                <w:lang w:val="en-US"/>
+              </w:rPr>
+              <w:t>n .</w:t>
+            </w:r>
+            <w:proofErr w:type="gramEnd"/>
           </w:p>
           <w:p>
             <w:pPr>
@@ -1385,126 +1475,310 @@
                 <w:sz w:val="24"/>
                 <w:szCs w:val="24"/>
               </w:rPr>
-              <w:t>import java.text.DecimalFormat;</w:t>
-            </w:r>
-          </w:p>
-          <w:p>
-            <w:pPr>
-              <w:pStyle w:val="NoSpacing"/>
-              <w:rPr>
-                <w:rFonts w:ascii="Arial Narrow" w:hAnsi="Arial Narrow"/>
-                <w:sz w:val="24"/>
-                <w:szCs w:val="24"/>
-              </w:rPr>
-            </w:pPr>
-            <w:r>
-              <w:rPr>
-                <w:rFonts w:ascii="Arial Narrow" w:hAnsi="Arial Narrow"/>
-                <w:sz w:val="24"/>
-                <w:szCs w:val="24"/>
-              </w:rPr>
-              <w:t>import java.util.ArrayList;</w:t>
-            </w:r>
-          </w:p>
-          <w:p>
-            <w:pPr>
-              <w:pStyle w:val="NoSpacing"/>
-              <w:rPr>
-                <w:rFonts w:ascii="Arial Narrow" w:hAnsi="Arial Narrow"/>
-                <w:sz w:val="24"/>
-                <w:szCs w:val="24"/>
-              </w:rPr>
-            </w:pPr>
-            <w:r>
-              <w:rPr>
-                <w:rFonts w:ascii="Arial Narrow" w:hAnsi="Arial Narrow"/>
-                <w:sz w:val="24"/>
-                <w:szCs w:val="24"/>
-              </w:rPr>
-              <w:t>import java.util.List;</w:t>
-            </w:r>
-          </w:p>
-          <w:p>
-            <w:pPr>
-              <w:pStyle w:val="NoSpacing"/>
-              <w:rPr>
-                <w:rFonts w:ascii="Arial Narrow" w:hAnsi="Arial Narrow"/>
-                <w:sz w:val="24"/>
-                <w:szCs w:val="24"/>
-              </w:rPr>
-            </w:pPr>
-            <w:r>
-              <w:rPr>
-                <w:rFonts w:ascii="Arial Narrow" w:hAnsi="Arial Narrow"/>
-                <w:sz w:val="24"/>
-                <w:szCs w:val="24"/>
-              </w:rPr>
-              <w:t>import java.util.Scanner;</w:t>
-            </w:r>
-          </w:p>
-          <w:p>
-            <w:pPr>
-              <w:pStyle w:val="NoSpacing"/>
-              <w:rPr>
-                <w:rFonts w:ascii="Arial Narrow" w:hAnsi="Arial Narrow"/>
-                <w:sz w:val="24"/>
-                <w:szCs w:val="24"/>
-              </w:rPr>
-            </w:pPr>
-            <w:r>
-              <w:rPr>
-                <w:rFonts w:ascii="Arial Narrow" w:hAnsi="Arial Narrow"/>
-                <w:sz w:val="24"/>
-                <w:szCs w:val="24"/>
-              </w:rPr>
-              <w:t>import Jama.Matrix;</w:t>
-            </w:r>
-          </w:p>
-          <w:p>
-            <w:pPr>
-              <w:pStyle w:val="NoSpacing"/>
-              <w:rPr>
-                <w:rFonts w:ascii="Arial Narrow" w:hAnsi="Arial Narrow"/>
-                <w:sz w:val="24"/>
-                <w:szCs w:val="24"/>
-              </w:rPr>
-            </w:pPr>
-          </w:p>
-          <w:p>
-            <w:pPr>
-              <w:pStyle w:val="NoSpacing"/>
-              <w:rPr>
-                <w:rFonts w:ascii="Arial Narrow" w:hAnsi="Arial Narrow"/>
-                <w:sz w:val="24"/>
-                <w:szCs w:val="24"/>
-              </w:rPr>
-            </w:pPr>
-            <w:r>
-              <w:rPr>
-                <w:rFonts w:ascii="Arial Narrow" w:hAnsi="Arial Narrow"/>
-                <w:sz w:val="24"/>
-                <w:szCs w:val="24"/>
-              </w:rPr>
-              <w:t>public class MultipleRegression {</w:t>
-            </w:r>
-          </w:p>
-          <w:p>
-            <w:pPr>
-              <w:pStyle w:val="NoSpacing"/>
-              <w:rPr>
-                <w:rFonts w:ascii="Arial Narrow" w:hAnsi="Arial Narrow"/>
-                <w:sz w:val="24"/>
-                <w:szCs w:val="24"/>
-              </w:rPr>
-            </w:pPr>
-            <w:r>
-              <w:rPr>
-                <w:rFonts w:ascii="Arial Narrow" w:hAnsi="Arial Narrow"/>
-                <w:sz w:val="24"/>
-                <w:szCs w:val="24"/>
-              </w:rPr>
-              <w:tab/>
-              <w:t>public static void main(String[] args) {</w:t>
+              <w:t xml:space="preserve">import </w:t>
+            </w:r>
+            <w:proofErr w:type="spellStart"/>
+            <w:r>
+              <w:rPr>
+                <w:rFonts w:ascii="Arial Narrow" w:hAnsi="Arial Narrow"/>
+                <w:sz w:val="24"/>
+                <w:szCs w:val="24"/>
+              </w:rPr>
+              <w:t>java.</w:t>
+            </w:r>
+            <w:proofErr w:type="gramStart"/>
+            <w:r>
+              <w:rPr>
+                <w:rFonts w:ascii="Arial Narrow" w:hAnsi="Arial Narrow"/>
+                <w:sz w:val="24"/>
+                <w:szCs w:val="24"/>
+              </w:rPr>
+              <w:t>text.DecimalFormat</w:t>
+            </w:r>
+            <w:proofErr w:type="spellEnd"/>
+            <w:proofErr w:type="gramEnd"/>
+            <w:r>
+              <w:rPr>
+                <w:rFonts w:ascii="Arial Narrow" w:hAnsi="Arial Narrow"/>
+                <w:sz w:val="24"/>
+                <w:szCs w:val="24"/>
+              </w:rPr>
+              <w:t>;</w:t>
+            </w:r>
+          </w:p>
+          <w:p>
+            <w:pPr>
+              <w:pStyle w:val="NoSpacing"/>
+              <w:rPr>
+                <w:rFonts w:ascii="Arial Narrow" w:hAnsi="Arial Narrow"/>
+                <w:sz w:val="24"/>
+                <w:szCs w:val="24"/>
+              </w:rPr>
+            </w:pPr>
+            <w:r>
+              <w:rPr>
+                <w:rFonts w:ascii="Arial Narrow" w:hAnsi="Arial Narrow"/>
+                <w:sz w:val="24"/>
+                <w:szCs w:val="24"/>
+              </w:rPr>
+              <w:t xml:space="preserve">import </w:t>
+            </w:r>
+            <w:proofErr w:type="spellStart"/>
+            <w:proofErr w:type="gramStart"/>
+            <w:r>
+              <w:rPr>
+                <w:rFonts w:ascii="Arial Narrow" w:hAnsi="Arial Narrow"/>
+                <w:sz w:val="24"/>
+                <w:szCs w:val="24"/>
+              </w:rPr>
+              <w:t>java.util</w:t>
+            </w:r>
+            <w:proofErr w:type="gramEnd"/>
+            <w:r>
+              <w:rPr>
+                <w:rFonts w:ascii="Arial Narrow" w:hAnsi="Arial Narrow"/>
+                <w:sz w:val="24"/>
+                <w:szCs w:val="24"/>
+              </w:rPr>
+              <w:t>.ArrayList</w:t>
+            </w:r>
+            <w:proofErr w:type="spellEnd"/>
+            <w:r>
+              <w:rPr>
+                <w:rFonts w:ascii="Arial Narrow" w:hAnsi="Arial Narrow"/>
+                <w:sz w:val="24"/>
+                <w:szCs w:val="24"/>
+              </w:rPr>
+              <w:t>;</w:t>
+            </w:r>
+          </w:p>
+          <w:p>
+            <w:pPr>
+              <w:pStyle w:val="NoSpacing"/>
+              <w:rPr>
+                <w:rFonts w:ascii="Arial Narrow" w:hAnsi="Arial Narrow"/>
+                <w:sz w:val="24"/>
+                <w:szCs w:val="24"/>
+              </w:rPr>
+            </w:pPr>
+            <w:r>
+              <w:rPr>
+                <w:rFonts w:ascii="Arial Narrow" w:hAnsi="Arial Narrow"/>
+                <w:sz w:val="24"/>
+                <w:szCs w:val="24"/>
+              </w:rPr>
+              <w:t xml:space="preserve">import </w:t>
+            </w:r>
+            <w:proofErr w:type="spellStart"/>
+            <w:proofErr w:type="gramStart"/>
+            <w:r>
+              <w:rPr>
+                <w:rFonts w:ascii="Arial Narrow" w:hAnsi="Arial Narrow"/>
+                <w:sz w:val="24"/>
+                <w:szCs w:val="24"/>
+              </w:rPr>
+              <w:t>java.util</w:t>
+            </w:r>
+            <w:proofErr w:type="gramEnd"/>
+            <w:r>
+              <w:rPr>
+                <w:rFonts w:ascii="Arial Narrow" w:hAnsi="Arial Narrow"/>
+                <w:sz w:val="24"/>
+                <w:szCs w:val="24"/>
+              </w:rPr>
+              <w:t>.List</w:t>
+            </w:r>
+            <w:proofErr w:type="spellEnd"/>
+            <w:r>
+              <w:rPr>
+                <w:rFonts w:ascii="Arial Narrow" w:hAnsi="Arial Narrow"/>
+                <w:sz w:val="24"/>
+                <w:szCs w:val="24"/>
+              </w:rPr>
+              <w:t>;</w:t>
+            </w:r>
+          </w:p>
+          <w:p>
+            <w:pPr>
+              <w:pStyle w:val="NoSpacing"/>
+              <w:rPr>
+                <w:rFonts w:ascii="Arial Narrow" w:hAnsi="Arial Narrow"/>
+                <w:sz w:val="24"/>
+                <w:szCs w:val="24"/>
+              </w:rPr>
+            </w:pPr>
+            <w:r>
+              <w:rPr>
+                <w:rFonts w:ascii="Arial Narrow" w:hAnsi="Arial Narrow"/>
+                <w:sz w:val="24"/>
+                <w:szCs w:val="24"/>
+              </w:rPr>
+              <w:t xml:space="preserve">import </w:t>
+            </w:r>
+            <w:proofErr w:type="spellStart"/>
+            <w:proofErr w:type="gramStart"/>
+            <w:r>
+              <w:rPr>
+                <w:rFonts w:ascii="Arial Narrow" w:hAnsi="Arial Narrow"/>
+                <w:sz w:val="24"/>
+                <w:szCs w:val="24"/>
+              </w:rPr>
+              <w:t>java.util</w:t>
+            </w:r>
+            <w:proofErr w:type="gramEnd"/>
+            <w:r>
+              <w:rPr>
+                <w:rFonts w:ascii="Arial Narrow" w:hAnsi="Arial Narrow"/>
+                <w:sz w:val="24"/>
+                <w:szCs w:val="24"/>
+              </w:rPr>
+              <w:t>.Scanner</w:t>
+            </w:r>
+            <w:proofErr w:type="spellEnd"/>
+            <w:r>
+              <w:rPr>
+                <w:rFonts w:ascii="Arial Narrow" w:hAnsi="Arial Narrow"/>
+                <w:sz w:val="24"/>
+                <w:szCs w:val="24"/>
+              </w:rPr>
+              <w:t>;</w:t>
+            </w:r>
+          </w:p>
+          <w:p>
+            <w:pPr>
+              <w:pStyle w:val="NoSpacing"/>
+              <w:rPr>
+                <w:rFonts w:ascii="Arial Narrow" w:hAnsi="Arial Narrow"/>
+                <w:sz w:val="24"/>
+                <w:szCs w:val="24"/>
+              </w:rPr>
+            </w:pPr>
+            <w:r>
+              <w:rPr>
+                <w:rFonts w:ascii="Arial Narrow" w:hAnsi="Arial Narrow"/>
+                <w:sz w:val="24"/>
+                <w:szCs w:val="24"/>
+              </w:rPr>
+              <w:t xml:space="preserve">import </w:t>
+            </w:r>
+            <w:proofErr w:type="spellStart"/>
+            <w:r>
+              <w:rPr>
+                <w:rFonts w:ascii="Arial Narrow" w:hAnsi="Arial Narrow"/>
+                <w:sz w:val="24"/>
+                <w:szCs w:val="24"/>
+              </w:rPr>
+              <w:t>Jama.Matrix</w:t>
+            </w:r>
+            <w:proofErr w:type="spellEnd"/>
+            <w:r>
+              <w:rPr>
+                <w:rFonts w:ascii="Arial Narrow" w:hAnsi="Arial Narrow"/>
+                <w:sz w:val="24"/>
+                <w:szCs w:val="24"/>
+              </w:rPr>
+              <w:t>;</w:t>
+            </w:r>
+          </w:p>
+          <w:p>
+            <w:pPr>
+              <w:pStyle w:val="NoSpacing"/>
+              <w:rPr>
+                <w:rFonts w:ascii="Arial Narrow" w:hAnsi="Arial Narrow"/>
+                <w:sz w:val="24"/>
+                <w:szCs w:val="24"/>
+              </w:rPr>
+            </w:pPr>
+          </w:p>
+          <w:p>
+            <w:pPr>
+              <w:pStyle w:val="NoSpacing"/>
+              <w:rPr>
+                <w:rFonts w:ascii="Arial Narrow" w:hAnsi="Arial Narrow"/>
+                <w:sz w:val="24"/>
+                <w:szCs w:val="24"/>
+              </w:rPr>
+            </w:pPr>
+            <w:r>
+              <w:rPr>
+                <w:rFonts w:ascii="Arial Narrow" w:hAnsi="Arial Narrow"/>
+                <w:sz w:val="24"/>
+                <w:szCs w:val="24"/>
+              </w:rPr>
+              <w:t xml:space="preserve">public class </w:t>
+            </w:r>
+            <w:proofErr w:type="spellStart"/>
+            <w:r>
+              <w:rPr>
+                <w:rFonts w:ascii="Arial Narrow" w:hAnsi="Arial Narrow"/>
+                <w:sz w:val="24"/>
+                <w:szCs w:val="24"/>
+              </w:rPr>
+              <w:t>MultipleRegression</w:t>
+            </w:r>
+            <w:proofErr w:type="spellEnd"/>
+            <w:r>
+              <w:rPr>
+                <w:rFonts w:ascii="Arial Narrow" w:hAnsi="Arial Narrow"/>
+                <w:sz w:val="24"/>
+                <w:szCs w:val="24"/>
+              </w:rPr>
+              <w:t xml:space="preserve"> {</w:t>
+            </w:r>
+          </w:p>
+          <w:p>
+            <w:pPr>
+              <w:pStyle w:val="NoSpacing"/>
+              <w:rPr>
+                <w:rFonts w:ascii="Arial Narrow" w:hAnsi="Arial Narrow"/>
+                <w:sz w:val="24"/>
+                <w:szCs w:val="24"/>
+              </w:rPr>
+            </w:pPr>
+            <w:r>
+              <w:rPr>
+                <w:rFonts w:ascii="Arial Narrow" w:hAnsi="Arial Narrow"/>
+                <w:sz w:val="24"/>
+                <w:szCs w:val="24"/>
+              </w:rPr>
+              <w:tab/>
+              <w:t>public static void main(</w:t>
+            </w:r>
+            <w:proofErr w:type="gramStart"/>
+            <w:r>
+              <w:rPr>
+                <w:rFonts w:ascii="Arial Narrow" w:hAnsi="Arial Narrow"/>
+                <w:sz w:val="24"/>
+                <w:szCs w:val="24"/>
+              </w:rPr>
+              <w:t>String[</w:t>
+            </w:r>
+            <w:proofErr w:type="gramEnd"/>
+            <w:r>
+              <w:rPr>
+                <w:rFonts w:ascii="Arial Narrow" w:hAnsi="Arial Narrow"/>
+                <w:sz w:val="24"/>
+                <w:szCs w:val="24"/>
+              </w:rPr>
+              <w:t xml:space="preserve">] </w:t>
+            </w:r>
+            <w:proofErr w:type="spellStart"/>
+            <w:r>
+              <w:rPr>
+                <w:rFonts w:ascii="Arial Narrow" w:hAnsi="Arial Narrow"/>
+                <w:sz w:val="24"/>
+                <w:szCs w:val="24"/>
+              </w:rPr>
+              <w:t>args</w:t>
+            </w:r>
+            <w:proofErr w:type="spellEnd"/>
+            <w:r>
+              <w:rPr>
+                <w:rFonts w:ascii="Arial Narrow" w:hAnsi="Arial Narrow"/>
+                <w:sz w:val="24"/>
+                <w:szCs w:val="24"/>
+              </w:rPr>
+              <w:t>) {</w:t>
             </w:r>
           </w:p>
           <w:p>
@@ -1585,274 +1859,602 @@
                 <w:szCs w:val="24"/>
               </w:rPr>
               <w:tab/>
-              <w:t>System.out.print("Enter size of dataset: ");</w:t>
-            </w:r>
-          </w:p>
-          <w:p>
-            <w:pPr>
-              <w:pStyle w:val="NoSpacing"/>
-              <w:rPr>
-                <w:rFonts w:ascii="Arial Narrow" w:hAnsi="Arial Narrow"/>
-                <w:sz w:val="24"/>
-                <w:szCs w:val="24"/>
-              </w:rPr>
-            </w:pPr>
-            <w:r>
-              <w:rPr>
-                <w:rFonts w:ascii="Arial Narrow" w:hAnsi="Arial Narrow"/>
-                <w:sz w:val="24"/>
-                <w:szCs w:val="24"/>
-              </w:rPr>
-              <w:tab/>
-            </w:r>
-            <w:r>
-              <w:rPr>
-                <w:rFonts w:ascii="Arial Narrow" w:hAnsi="Arial Narrow"/>
-                <w:sz w:val="24"/>
-                <w:szCs w:val="24"/>
-              </w:rPr>
-              <w:tab/>
-              <w:t>int size = t.nextInt();</w:t>
-            </w:r>
-          </w:p>
-          <w:p>
-            <w:pPr>
-              <w:pStyle w:val="NoSpacing"/>
-              <w:rPr>
-                <w:rFonts w:ascii="Arial Narrow" w:hAnsi="Arial Narrow"/>
-                <w:sz w:val="24"/>
-                <w:szCs w:val="24"/>
-              </w:rPr>
-            </w:pPr>
-            <w:r>
-              <w:rPr>
-                <w:rFonts w:ascii="Arial Narrow" w:hAnsi="Arial Narrow"/>
-                <w:sz w:val="24"/>
-                <w:szCs w:val="24"/>
-              </w:rPr>
-              <w:tab/>
-            </w:r>
-            <w:r>
-              <w:rPr>
-                <w:rFonts w:ascii="Arial Narrow" w:hAnsi="Arial Narrow"/>
-                <w:sz w:val="24"/>
-                <w:szCs w:val="24"/>
-              </w:rPr>
-              <w:tab/>
-              <w:t>System.out.println("Enter the data in the [IA1_marks IA2_marks ESE_marks] format:");</w:t>
-            </w:r>
-          </w:p>
-          <w:p>
-            <w:pPr>
-              <w:pStyle w:val="NoSpacing"/>
-              <w:rPr>
-                <w:rFonts w:ascii="Arial Narrow" w:hAnsi="Arial Narrow"/>
-                <w:sz w:val="24"/>
-                <w:szCs w:val="24"/>
-              </w:rPr>
-            </w:pPr>
-            <w:r>
-              <w:rPr>
-                <w:rFonts w:ascii="Arial Narrow" w:hAnsi="Arial Narrow"/>
-                <w:sz w:val="24"/>
-                <w:szCs w:val="24"/>
-              </w:rPr>
-              <w:tab/>
-            </w:r>
-            <w:r>
-              <w:rPr>
-                <w:rFonts w:ascii="Arial Narrow" w:hAnsi="Arial Narrow"/>
-                <w:sz w:val="24"/>
-                <w:szCs w:val="24"/>
-              </w:rPr>
-              <w:tab/>
-              <w:t>List&lt;Integer&gt; predictor1 = new ArrayList&lt;Integer&gt;();</w:t>
-            </w:r>
-          </w:p>
-          <w:p>
-            <w:pPr>
-              <w:pStyle w:val="NoSpacing"/>
-              <w:rPr>
-                <w:rFonts w:ascii="Arial Narrow" w:hAnsi="Arial Narrow"/>
-                <w:sz w:val="24"/>
-                <w:szCs w:val="24"/>
-              </w:rPr>
-            </w:pPr>
-            <w:r>
-              <w:rPr>
-                <w:rFonts w:ascii="Arial Narrow" w:hAnsi="Arial Narrow"/>
-                <w:sz w:val="24"/>
-                <w:szCs w:val="24"/>
-              </w:rPr>
-              <w:tab/>
-            </w:r>
-            <w:r>
-              <w:rPr>
-                <w:rFonts w:ascii="Arial Narrow" w:hAnsi="Arial Narrow"/>
-                <w:sz w:val="24"/>
-                <w:szCs w:val="24"/>
-              </w:rPr>
-              <w:tab/>
-              <w:t>List&lt;Integer&gt; predictor2 = new ArrayList&lt;Integer&gt;();</w:t>
-            </w:r>
-          </w:p>
-          <w:p>
-            <w:pPr>
-              <w:pStyle w:val="NoSpacing"/>
-              <w:rPr>
-                <w:rFonts w:ascii="Arial Narrow" w:hAnsi="Arial Narrow"/>
-                <w:sz w:val="24"/>
-                <w:szCs w:val="24"/>
-              </w:rPr>
-            </w:pPr>
-            <w:r>
-              <w:rPr>
-                <w:rFonts w:ascii="Arial Narrow" w:hAnsi="Arial Narrow"/>
-                <w:sz w:val="24"/>
-                <w:szCs w:val="24"/>
-              </w:rPr>
-              <w:tab/>
-            </w:r>
-            <w:r>
-              <w:rPr>
-                <w:rFonts w:ascii="Arial Narrow" w:hAnsi="Arial Narrow"/>
-                <w:sz w:val="24"/>
-                <w:szCs w:val="24"/>
-              </w:rPr>
-              <w:tab/>
-              <w:t>List&lt;Integer&gt; response = new ArrayList&lt;Integer&gt;();</w:t>
-            </w:r>
-          </w:p>
-          <w:p>
-            <w:pPr>
-              <w:pStyle w:val="NoSpacing"/>
-              <w:rPr>
-                <w:rFonts w:ascii="Arial Narrow" w:hAnsi="Arial Narrow"/>
-                <w:sz w:val="24"/>
-                <w:szCs w:val="24"/>
-              </w:rPr>
-            </w:pPr>
-            <w:r>
-              <w:rPr>
-                <w:rFonts w:ascii="Arial Narrow" w:hAnsi="Arial Narrow"/>
-                <w:sz w:val="24"/>
-                <w:szCs w:val="24"/>
-              </w:rPr>
-              <w:tab/>
-            </w:r>
-            <w:r>
-              <w:rPr>
-                <w:rFonts w:ascii="Arial Narrow" w:hAnsi="Arial Narrow"/>
-                <w:sz w:val="24"/>
-                <w:szCs w:val="24"/>
-              </w:rPr>
-              <w:tab/>
-              <w:t>for(int i=0; i&lt;size; i++) {</w:t>
-            </w:r>
-          </w:p>
-          <w:p>
-            <w:pPr>
-              <w:pStyle w:val="NoSpacing"/>
-              <w:rPr>
-                <w:rFonts w:ascii="Arial Narrow" w:hAnsi="Arial Narrow"/>
-                <w:sz w:val="24"/>
-                <w:szCs w:val="24"/>
-              </w:rPr>
-            </w:pPr>
-            <w:r>
-              <w:rPr>
-                <w:rFonts w:ascii="Arial Narrow" w:hAnsi="Arial Narrow"/>
-                <w:sz w:val="24"/>
-                <w:szCs w:val="24"/>
-              </w:rPr>
-              <w:tab/>
-            </w:r>
-            <w:r>
-              <w:rPr>
-                <w:rFonts w:ascii="Arial Narrow" w:hAnsi="Arial Narrow"/>
-                <w:sz w:val="24"/>
-                <w:szCs w:val="24"/>
-              </w:rPr>
-              <w:tab/>
-            </w:r>
-            <w:r>
-              <w:rPr>
-                <w:rFonts w:ascii="Arial Narrow" w:hAnsi="Arial Narrow"/>
-                <w:sz w:val="24"/>
-                <w:szCs w:val="24"/>
-              </w:rPr>
-              <w:tab/>
-              <w:t>predictor1.add(t.nextInt());</w:t>
-            </w:r>
-          </w:p>
-          <w:p>
-            <w:pPr>
-              <w:pStyle w:val="NoSpacing"/>
-              <w:rPr>
-                <w:rFonts w:ascii="Arial Narrow" w:hAnsi="Arial Narrow"/>
-                <w:sz w:val="24"/>
-                <w:szCs w:val="24"/>
-              </w:rPr>
-            </w:pPr>
-            <w:r>
-              <w:rPr>
-                <w:rFonts w:ascii="Arial Narrow" w:hAnsi="Arial Narrow"/>
-                <w:sz w:val="24"/>
-                <w:szCs w:val="24"/>
-              </w:rPr>
-              <w:tab/>
-            </w:r>
-            <w:r>
-              <w:rPr>
-                <w:rFonts w:ascii="Arial Narrow" w:hAnsi="Arial Narrow"/>
-                <w:sz w:val="24"/>
-                <w:szCs w:val="24"/>
-              </w:rPr>
-              <w:tab/>
-            </w:r>
-            <w:r>
-              <w:rPr>
-                <w:rFonts w:ascii="Arial Narrow" w:hAnsi="Arial Narrow"/>
-                <w:sz w:val="24"/>
-                <w:szCs w:val="24"/>
-              </w:rPr>
-              <w:tab/>
-              <w:t>predictor2.add(t.nextInt());</w:t>
-            </w:r>
-          </w:p>
-          <w:p>
-            <w:pPr>
-              <w:pStyle w:val="NoSpacing"/>
-              <w:rPr>
-                <w:rFonts w:ascii="Arial Narrow" w:hAnsi="Arial Narrow"/>
-                <w:sz w:val="24"/>
-                <w:szCs w:val="24"/>
-              </w:rPr>
-            </w:pPr>
-            <w:r>
-              <w:rPr>
-                <w:rFonts w:ascii="Arial Narrow" w:hAnsi="Arial Narrow"/>
-                <w:sz w:val="24"/>
-                <w:szCs w:val="24"/>
-              </w:rPr>
-              <w:tab/>
-            </w:r>
-            <w:r>
-              <w:rPr>
-                <w:rFonts w:ascii="Arial Narrow" w:hAnsi="Arial Narrow"/>
-                <w:sz w:val="24"/>
-                <w:szCs w:val="24"/>
-              </w:rPr>
-              <w:tab/>
-            </w:r>
-            <w:r>
-              <w:rPr>
-                <w:rFonts w:ascii="Arial Narrow" w:hAnsi="Arial Narrow"/>
-                <w:sz w:val="24"/>
-                <w:szCs w:val="24"/>
-              </w:rPr>
-              <w:tab/>
-              <w:t>response.add(t.nextInt());</w:t>
+            </w:r>
+            <w:proofErr w:type="spellStart"/>
+            <w:r>
+              <w:rPr>
+                <w:rFonts w:ascii="Arial Narrow" w:hAnsi="Arial Narrow"/>
+                <w:sz w:val="24"/>
+                <w:szCs w:val="24"/>
+              </w:rPr>
+              <w:t>System.out.print</w:t>
+            </w:r>
+            <w:proofErr w:type="spellEnd"/>
+            <w:r>
+              <w:rPr>
+                <w:rFonts w:ascii="Arial Narrow" w:hAnsi="Arial Narrow"/>
+                <w:sz w:val="24"/>
+                <w:szCs w:val="24"/>
+              </w:rPr>
+              <w:t>("Enter size of dataset: ");</w:t>
+            </w:r>
+          </w:p>
+          <w:p>
+            <w:pPr>
+              <w:pStyle w:val="NoSpacing"/>
+              <w:rPr>
+                <w:rFonts w:ascii="Arial Narrow" w:hAnsi="Arial Narrow"/>
+                <w:sz w:val="24"/>
+                <w:szCs w:val="24"/>
+              </w:rPr>
+            </w:pPr>
+            <w:r>
+              <w:rPr>
+                <w:rFonts w:ascii="Arial Narrow" w:hAnsi="Arial Narrow"/>
+                <w:sz w:val="24"/>
+                <w:szCs w:val="24"/>
+              </w:rPr>
+              <w:tab/>
+            </w:r>
+            <w:r>
+              <w:rPr>
+                <w:rFonts w:ascii="Arial Narrow" w:hAnsi="Arial Narrow"/>
+                <w:sz w:val="24"/>
+                <w:szCs w:val="24"/>
+              </w:rPr>
+              <w:tab/>
+              <w:t xml:space="preserve">int size = </w:t>
+            </w:r>
+            <w:proofErr w:type="spellStart"/>
+            <w:proofErr w:type="gramStart"/>
+            <w:r>
+              <w:rPr>
+                <w:rFonts w:ascii="Arial Narrow" w:hAnsi="Arial Narrow"/>
+                <w:sz w:val="24"/>
+                <w:szCs w:val="24"/>
+              </w:rPr>
+              <w:t>t.nextInt</w:t>
+            </w:r>
+            <w:proofErr w:type="spellEnd"/>
+            <w:proofErr w:type="gramEnd"/>
+            <w:r>
+              <w:rPr>
+                <w:rFonts w:ascii="Arial Narrow" w:hAnsi="Arial Narrow"/>
+                <w:sz w:val="24"/>
+                <w:szCs w:val="24"/>
+              </w:rPr>
+              <w:t>();</w:t>
+            </w:r>
+          </w:p>
+          <w:p>
+            <w:pPr>
+              <w:pStyle w:val="NoSpacing"/>
+              <w:rPr>
+                <w:rFonts w:ascii="Arial Narrow" w:hAnsi="Arial Narrow"/>
+                <w:sz w:val="24"/>
+                <w:szCs w:val="24"/>
+              </w:rPr>
+            </w:pPr>
+            <w:r>
+              <w:rPr>
+                <w:rFonts w:ascii="Arial Narrow" w:hAnsi="Arial Narrow"/>
+                <w:sz w:val="24"/>
+                <w:szCs w:val="24"/>
+              </w:rPr>
+              <w:tab/>
+            </w:r>
+            <w:r>
+              <w:rPr>
+                <w:rFonts w:ascii="Arial Narrow" w:hAnsi="Arial Narrow"/>
+                <w:sz w:val="24"/>
+                <w:szCs w:val="24"/>
+              </w:rPr>
+              <w:tab/>
+            </w:r>
+            <w:proofErr w:type="spellStart"/>
+            <w:r>
+              <w:rPr>
+                <w:rFonts w:ascii="Arial Narrow" w:hAnsi="Arial Narrow"/>
+                <w:sz w:val="24"/>
+                <w:szCs w:val="24"/>
+              </w:rPr>
+              <w:t>System.out.println</w:t>
+            </w:r>
+            <w:proofErr w:type="spellEnd"/>
+            <w:r>
+              <w:rPr>
+                <w:rFonts w:ascii="Arial Narrow" w:hAnsi="Arial Narrow"/>
+                <w:sz w:val="24"/>
+                <w:szCs w:val="24"/>
+              </w:rPr>
+              <w:t xml:space="preserve">("Enter the data in the [IA1_marks IA2_marks </w:t>
+            </w:r>
+            <w:proofErr w:type="spellStart"/>
+            <w:r>
+              <w:rPr>
+                <w:rFonts w:ascii="Arial Narrow" w:hAnsi="Arial Narrow"/>
+                <w:sz w:val="24"/>
+                <w:szCs w:val="24"/>
+              </w:rPr>
+              <w:t>ESE_marks</w:t>
+            </w:r>
+            <w:proofErr w:type="spellEnd"/>
+            <w:r>
+              <w:rPr>
+                <w:rFonts w:ascii="Arial Narrow" w:hAnsi="Arial Narrow"/>
+                <w:sz w:val="24"/>
+                <w:szCs w:val="24"/>
+              </w:rPr>
+              <w:t>] format:");</w:t>
+            </w:r>
+          </w:p>
+          <w:p>
+            <w:pPr>
+              <w:pStyle w:val="NoSpacing"/>
+              <w:rPr>
+                <w:rFonts w:ascii="Arial Narrow" w:hAnsi="Arial Narrow"/>
+                <w:sz w:val="24"/>
+                <w:szCs w:val="24"/>
+              </w:rPr>
+            </w:pPr>
+            <w:r>
+              <w:rPr>
+                <w:rFonts w:ascii="Arial Narrow" w:hAnsi="Arial Narrow"/>
+                <w:sz w:val="24"/>
+                <w:szCs w:val="24"/>
+              </w:rPr>
+              <w:tab/>
+            </w:r>
+            <w:r>
+              <w:rPr>
+                <w:rFonts w:ascii="Arial Narrow" w:hAnsi="Arial Narrow"/>
+                <w:sz w:val="24"/>
+                <w:szCs w:val="24"/>
+              </w:rPr>
+              <w:tab/>
+              <w:t xml:space="preserve">List&lt;Integer&gt; predictor1 = new </w:t>
+            </w:r>
+            <w:proofErr w:type="spellStart"/>
+            <w:r>
+              <w:rPr>
+                <w:rFonts w:ascii="Arial Narrow" w:hAnsi="Arial Narrow"/>
+                <w:sz w:val="24"/>
+                <w:szCs w:val="24"/>
+              </w:rPr>
+              <w:t>ArrayList</w:t>
+            </w:r>
+            <w:proofErr w:type="spellEnd"/>
+            <w:r>
+              <w:rPr>
+                <w:rFonts w:ascii="Arial Narrow" w:hAnsi="Arial Narrow"/>
+                <w:sz w:val="24"/>
+                <w:szCs w:val="24"/>
+              </w:rPr>
+              <w:t>&lt;Integer</w:t>
+            </w:r>
+            <w:proofErr w:type="gramStart"/>
+            <w:r>
+              <w:rPr>
+                <w:rFonts w:ascii="Arial Narrow" w:hAnsi="Arial Narrow"/>
+                <w:sz w:val="24"/>
+                <w:szCs w:val="24"/>
+              </w:rPr>
+              <w:t>&gt;(</w:t>
+            </w:r>
+            <w:proofErr w:type="gramEnd"/>
+            <w:r>
+              <w:rPr>
+                <w:rFonts w:ascii="Arial Narrow" w:hAnsi="Arial Narrow"/>
+                <w:sz w:val="24"/>
+                <w:szCs w:val="24"/>
+              </w:rPr>
+              <w:t>);</w:t>
+            </w:r>
+          </w:p>
+          <w:p>
+            <w:pPr>
+              <w:pStyle w:val="NoSpacing"/>
+              <w:rPr>
+                <w:rFonts w:ascii="Arial Narrow" w:hAnsi="Arial Narrow"/>
+                <w:sz w:val="24"/>
+                <w:szCs w:val="24"/>
+              </w:rPr>
+            </w:pPr>
+            <w:r>
+              <w:rPr>
+                <w:rFonts w:ascii="Arial Narrow" w:hAnsi="Arial Narrow"/>
+                <w:sz w:val="24"/>
+                <w:szCs w:val="24"/>
+              </w:rPr>
+              <w:tab/>
+            </w:r>
+            <w:r>
+              <w:rPr>
+                <w:rFonts w:ascii="Arial Narrow" w:hAnsi="Arial Narrow"/>
+                <w:sz w:val="24"/>
+                <w:szCs w:val="24"/>
+              </w:rPr>
+              <w:tab/>
+              <w:t xml:space="preserve">List&lt;Integer&gt; predictor2 = new </w:t>
+            </w:r>
+            <w:proofErr w:type="spellStart"/>
+            <w:r>
+              <w:rPr>
+                <w:rFonts w:ascii="Arial Narrow" w:hAnsi="Arial Narrow"/>
+                <w:sz w:val="24"/>
+                <w:szCs w:val="24"/>
+              </w:rPr>
+              <w:t>ArrayList</w:t>
+            </w:r>
+            <w:proofErr w:type="spellEnd"/>
+            <w:r>
+              <w:rPr>
+                <w:rFonts w:ascii="Arial Narrow" w:hAnsi="Arial Narrow"/>
+                <w:sz w:val="24"/>
+                <w:szCs w:val="24"/>
+              </w:rPr>
+              <w:t>&lt;Integer</w:t>
+            </w:r>
+            <w:proofErr w:type="gramStart"/>
+            <w:r>
+              <w:rPr>
+                <w:rFonts w:ascii="Arial Narrow" w:hAnsi="Arial Narrow"/>
+                <w:sz w:val="24"/>
+                <w:szCs w:val="24"/>
+              </w:rPr>
+              <w:t>&gt;(</w:t>
+            </w:r>
+            <w:proofErr w:type="gramEnd"/>
+            <w:r>
+              <w:rPr>
+                <w:rFonts w:ascii="Arial Narrow" w:hAnsi="Arial Narrow"/>
+                <w:sz w:val="24"/>
+                <w:szCs w:val="24"/>
+              </w:rPr>
+              <w:t>);</w:t>
+            </w:r>
+          </w:p>
+          <w:p>
+            <w:pPr>
+              <w:pStyle w:val="NoSpacing"/>
+              <w:rPr>
+                <w:rFonts w:ascii="Arial Narrow" w:hAnsi="Arial Narrow"/>
+                <w:sz w:val="24"/>
+                <w:szCs w:val="24"/>
+              </w:rPr>
+            </w:pPr>
+            <w:r>
+              <w:rPr>
+                <w:rFonts w:ascii="Arial Narrow" w:hAnsi="Arial Narrow"/>
+                <w:sz w:val="24"/>
+                <w:szCs w:val="24"/>
+              </w:rPr>
+              <w:tab/>
+            </w:r>
+            <w:r>
+              <w:rPr>
+                <w:rFonts w:ascii="Arial Narrow" w:hAnsi="Arial Narrow"/>
+                <w:sz w:val="24"/>
+                <w:szCs w:val="24"/>
+              </w:rPr>
+              <w:tab/>
+              <w:t xml:space="preserve">List&lt;Integer&gt; response = new </w:t>
+            </w:r>
+            <w:proofErr w:type="spellStart"/>
+            <w:r>
+              <w:rPr>
+                <w:rFonts w:ascii="Arial Narrow" w:hAnsi="Arial Narrow"/>
+                <w:sz w:val="24"/>
+                <w:szCs w:val="24"/>
+              </w:rPr>
+              <w:t>ArrayList</w:t>
+            </w:r>
+            <w:proofErr w:type="spellEnd"/>
+            <w:r>
+              <w:rPr>
+                <w:rFonts w:ascii="Arial Narrow" w:hAnsi="Arial Narrow"/>
+                <w:sz w:val="24"/>
+                <w:szCs w:val="24"/>
+              </w:rPr>
+              <w:t>&lt;Integer</w:t>
+            </w:r>
+            <w:proofErr w:type="gramStart"/>
+            <w:r>
+              <w:rPr>
+                <w:rFonts w:ascii="Arial Narrow" w:hAnsi="Arial Narrow"/>
+                <w:sz w:val="24"/>
+                <w:szCs w:val="24"/>
+              </w:rPr>
+              <w:t>&gt;(</w:t>
+            </w:r>
+            <w:proofErr w:type="gramEnd"/>
+            <w:r>
+              <w:rPr>
+                <w:rFonts w:ascii="Arial Narrow" w:hAnsi="Arial Narrow"/>
+                <w:sz w:val="24"/>
+                <w:szCs w:val="24"/>
+              </w:rPr>
+              <w:t>);</w:t>
+            </w:r>
+          </w:p>
+          <w:p>
+            <w:pPr>
+              <w:pStyle w:val="NoSpacing"/>
+              <w:rPr>
+                <w:rFonts w:ascii="Arial Narrow" w:hAnsi="Arial Narrow"/>
+                <w:sz w:val="24"/>
+                <w:szCs w:val="24"/>
+              </w:rPr>
+            </w:pPr>
+            <w:r>
+              <w:rPr>
+                <w:rFonts w:ascii="Arial Narrow" w:hAnsi="Arial Narrow"/>
+                <w:sz w:val="24"/>
+                <w:szCs w:val="24"/>
+              </w:rPr>
+              <w:tab/>
+            </w:r>
+            <w:r>
+              <w:rPr>
+                <w:rFonts w:ascii="Arial Narrow" w:hAnsi="Arial Narrow"/>
+                <w:sz w:val="24"/>
+                <w:szCs w:val="24"/>
+              </w:rPr>
+              <w:tab/>
+            </w:r>
+            <w:proofErr w:type="gramStart"/>
+            <w:r>
+              <w:rPr>
+                <w:rFonts w:ascii="Arial Narrow" w:hAnsi="Arial Narrow"/>
+                <w:sz w:val="24"/>
+                <w:szCs w:val="24"/>
+              </w:rPr>
+              <w:t>for(</w:t>
+            </w:r>
+            <w:proofErr w:type="gramEnd"/>
+            <w:r>
+              <w:rPr>
+                <w:rFonts w:ascii="Arial Narrow" w:hAnsi="Arial Narrow"/>
+                <w:sz w:val="24"/>
+                <w:szCs w:val="24"/>
+              </w:rPr>
+              <w:t xml:space="preserve">int </w:t>
+            </w:r>
+            <w:proofErr w:type="spellStart"/>
+            <w:r>
+              <w:rPr>
+                <w:rFonts w:ascii="Arial Narrow" w:hAnsi="Arial Narrow"/>
+                <w:sz w:val="24"/>
+                <w:szCs w:val="24"/>
+              </w:rPr>
+              <w:t>i</w:t>
+            </w:r>
+            <w:proofErr w:type="spellEnd"/>
+            <w:r>
+              <w:rPr>
+                <w:rFonts w:ascii="Arial Narrow" w:hAnsi="Arial Narrow"/>
+                <w:sz w:val="24"/>
+                <w:szCs w:val="24"/>
+              </w:rPr>
+              <w:t xml:space="preserve">=0; </w:t>
+            </w:r>
+            <w:proofErr w:type="spellStart"/>
+            <w:r>
+              <w:rPr>
+                <w:rFonts w:ascii="Arial Narrow" w:hAnsi="Arial Narrow"/>
+                <w:sz w:val="24"/>
+                <w:szCs w:val="24"/>
+              </w:rPr>
+              <w:t>i</w:t>
+            </w:r>
+            <w:proofErr w:type="spellEnd"/>
+            <w:r>
+              <w:rPr>
+                <w:rFonts w:ascii="Arial Narrow" w:hAnsi="Arial Narrow"/>
+                <w:sz w:val="24"/>
+                <w:szCs w:val="24"/>
+              </w:rPr>
+              <w:t xml:space="preserve">&lt;size; </w:t>
+            </w:r>
+            <w:proofErr w:type="spellStart"/>
+            <w:r>
+              <w:rPr>
+                <w:rFonts w:ascii="Arial Narrow" w:hAnsi="Arial Narrow"/>
+                <w:sz w:val="24"/>
+                <w:szCs w:val="24"/>
+              </w:rPr>
+              <w:t>i</w:t>
+            </w:r>
+            <w:proofErr w:type="spellEnd"/>
+            <w:r>
+              <w:rPr>
+                <w:rFonts w:ascii="Arial Narrow" w:hAnsi="Arial Narrow"/>
+                <w:sz w:val="24"/>
+                <w:szCs w:val="24"/>
+              </w:rPr>
+              <w:t>++) {</w:t>
+            </w:r>
+          </w:p>
+          <w:p>
+            <w:pPr>
+              <w:pStyle w:val="NoSpacing"/>
+              <w:rPr>
+                <w:rFonts w:ascii="Arial Narrow" w:hAnsi="Arial Narrow"/>
+                <w:sz w:val="24"/>
+                <w:szCs w:val="24"/>
+              </w:rPr>
+            </w:pPr>
+            <w:r>
+              <w:rPr>
+                <w:rFonts w:ascii="Arial Narrow" w:hAnsi="Arial Narrow"/>
+                <w:sz w:val="24"/>
+                <w:szCs w:val="24"/>
+              </w:rPr>
+              <w:tab/>
+            </w:r>
+            <w:r>
+              <w:rPr>
+                <w:rFonts w:ascii="Arial Narrow" w:hAnsi="Arial Narrow"/>
+                <w:sz w:val="24"/>
+                <w:szCs w:val="24"/>
+              </w:rPr>
+              <w:tab/>
+            </w:r>
+            <w:r>
+              <w:rPr>
+                <w:rFonts w:ascii="Arial Narrow" w:hAnsi="Arial Narrow"/>
+                <w:sz w:val="24"/>
+                <w:szCs w:val="24"/>
+              </w:rPr>
+              <w:tab/>
+              <w:t>predictor1.add(</w:t>
+            </w:r>
+            <w:proofErr w:type="spellStart"/>
+            <w:proofErr w:type="gramStart"/>
+            <w:r>
+              <w:rPr>
+                <w:rFonts w:ascii="Arial Narrow" w:hAnsi="Arial Narrow"/>
+                <w:sz w:val="24"/>
+                <w:szCs w:val="24"/>
+              </w:rPr>
+              <w:t>t.nextInt</w:t>
+            </w:r>
+            <w:proofErr w:type="spellEnd"/>
+            <w:proofErr w:type="gramEnd"/>
+            <w:r>
+              <w:rPr>
+                <w:rFonts w:ascii="Arial Narrow" w:hAnsi="Arial Narrow"/>
+                <w:sz w:val="24"/>
+                <w:szCs w:val="24"/>
+              </w:rPr>
+              <w:t>());</w:t>
+            </w:r>
+          </w:p>
+          <w:p>
+            <w:pPr>
+              <w:pStyle w:val="NoSpacing"/>
+              <w:rPr>
+                <w:rFonts w:ascii="Arial Narrow" w:hAnsi="Arial Narrow"/>
+                <w:sz w:val="24"/>
+                <w:szCs w:val="24"/>
+              </w:rPr>
+            </w:pPr>
+            <w:r>
+              <w:rPr>
+                <w:rFonts w:ascii="Arial Narrow" w:hAnsi="Arial Narrow"/>
+                <w:sz w:val="24"/>
+                <w:szCs w:val="24"/>
+              </w:rPr>
+              <w:tab/>
+            </w:r>
+            <w:r>
+              <w:rPr>
+                <w:rFonts w:ascii="Arial Narrow" w:hAnsi="Arial Narrow"/>
+                <w:sz w:val="24"/>
+                <w:szCs w:val="24"/>
+              </w:rPr>
+              <w:tab/>
+            </w:r>
+            <w:r>
+              <w:rPr>
+                <w:rFonts w:ascii="Arial Narrow" w:hAnsi="Arial Narrow"/>
+                <w:sz w:val="24"/>
+                <w:szCs w:val="24"/>
+              </w:rPr>
+              <w:tab/>
+              <w:t>predictor2.add(</w:t>
+            </w:r>
+            <w:proofErr w:type="spellStart"/>
+            <w:proofErr w:type="gramStart"/>
+            <w:r>
+              <w:rPr>
+                <w:rFonts w:ascii="Arial Narrow" w:hAnsi="Arial Narrow"/>
+                <w:sz w:val="24"/>
+                <w:szCs w:val="24"/>
+              </w:rPr>
+              <w:t>t.nextInt</w:t>
+            </w:r>
+            <w:proofErr w:type="spellEnd"/>
+            <w:proofErr w:type="gramEnd"/>
+            <w:r>
+              <w:rPr>
+                <w:rFonts w:ascii="Arial Narrow" w:hAnsi="Arial Narrow"/>
+                <w:sz w:val="24"/>
+                <w:szCs w:val="24"/>
+              </w:rPr>
+              <w:t>());</w:t>
+            </w:r>
+          </w:p>
+          <w:p>
+            <w:pPr>
+              <w:pStyle w:val="NoSpacing"/>
+              <w:rPr>
+                <w:rFonts w:ascii="Arial Narrow" w:hAnsi="Arial Narrow"/>
+                <w:sz w:val="24"/>
+                <w:szCs w:val="24"/>
+              </w:rPr>
+            </w:pPr>
+            <w:r>
+              <w:rPr>
+                <w:rFonts w:ascii="Arial Narrow" w:hAnsi="Arial Narrow"/>
+                <w:sz w:val="24"/>
+                <w:szCs w:val="24"/>
+              </w:rPr>
+              <w:tab/>
+            </w:r>
+            <w:r>
+              <w:rPr>
+                <w:rFonts w:ascii="Arial Narrow" w:hAnsi="Arial Narrow"/>
+                <w:sz w:val="24"/>
+                <w:szCs w:val="24"/>
+              </w:rPr>
+              <w:tab/>
+            </w:r>
+            <w:r>
+              <w:rPr>
+                <w:rFonts w:ascii="Arial Narrow" w:hAnsi="Arial Narrow"/>
+                <w:sz w:val="24"/>
+                <w:szCs w:val="24"/>
+              </w:rPr>
+              <w:tab/>
+            </w:r>
+            <w:proofErr w:type="spellStart"/>
+            <w:r>
+              <w:rPr>
+                <w:rFonts w:ascii="Arial Narrow" w:hAnsi="Arial Narrow"/>
+                <w:sz w:val="24"/>
+                <w:szCs w:val="24"/>
+              </w:rPr>
+              <w:t>response.add</w:t>
+            </w:r>
+            <w:proofErr w:type="spellEnd"/>
+            <w:r>
+              <w:rPr>
+                <w:rFonts w:ascii="Arial Narrow" w:hAnsi="Arial Narrow"/>
+                <w:sz w:val="24"/>
+                <w:szCs w:val="24"/>
+              </w:rPr>
+              <w:t>(</w:t>
+            </w:r>
+            <w:proofErr w:type="spellStart"/>
+            <w:proofErr w:type="gramStart"/>
+            <w:r>
+              <w:rPr>
+                <w:rFonts w:ascii="Arial Narrow" w:hAnsi="Arial Narrow"/>
+                <w:sz w:val="24"/>
+                <w:szCs w:val="24"/>
+              </w:rPr>
+              <w:t>t.nextInt</w:t>
+            </w:r>
+            <w:proofErr w:type="spellEnd"/>
+            <w:proofErr w:type="gramEnd"/>
+            <w:r>
+              <w:rPr>
+                <w:rFonts w:ascii="Arial Narrow" w:hAnsi="Arial Narrow"/>
+                <w:sz w:val="24"/>
+                <w:szCs w:val="24"/>
+              </w:rPr>
+              <w:t>());</w:t>
             </w:r>
           </w:p>
           <w:p>
@@ -1906,7 +2508,25 @@
                 <w:szCs w:val="24"/>
               </w:rPr>
               <w:tab/>
-              <w:t>int sumPred1 = 0, sumPred2 = 0, sumResponse = 0, sumPred1Square = 0, sumPred2Square = 0;</w:t>
+              <w:t xml:space="preserve">int sumPred1 = 0, sumPred2 = 0, </w:t>
+            </w:r>
+            <w:proofErr w:type="spellStart"/>
+            <w:r>
+              <w:rPr>
+                <w:rFonts w:ascii="Arial Narrow" w:hAnsi="Arial Narrow"/>
+                <w:sz w:val="24"/>
+                <w:szCs w:val="24"/>
+              </w:rPr>
+              <w:t>sumResponse</w:t>
+            </w:r>
+            <w:proofErr w:type="spellEnd"/>
+            <w:r>
+              <w:rPr>
+                <w:rFonts w:ascii="Arial Narrow" w:hAnsi="Arial Narrow"/>
+                <w:sz w:val="24"/>
+                <w:szCs w:val="24"/>
+              </w:rPr>
+              <w:t xml:space="preserve"> = 0, sumPred1Square = 0, sumPred2Square = 0;</w:t>
             </w:r>
           </w:p>
           <w:p>
@@ -1960,177 +2580,132 @@
                 <w:szCs w:val="24"/>
               </w:rPr>
               <w:tab/>
-              <w:t>sumPred1 = sumList(predictor1);</w:t>
-            </w:r>
-          </w:p>
-          <w:p>
-            <w:pPr>
-              <w:pStyle w:val="NoSpacing"/>
-              <w:rPr>
-                <w:rFonts w:ascii="Arial Narrow" w:hAnsi="Arial Narrow"/>
-                <w:sz w:val="24"/>
-                <w:szCs w:val="24"/>
-              </w:rPr>
-            </w:pPr>
-            <w:r>
-              <w:rPr>
-                <w:rFonts w:ascii="Arial Narrow" w:hAnsi="Arial Narrow"/>
-                <w:sz w:val="24"/>
-                <w:szCs w:val="24"/>
-              </w:rPr>
-              <w:tab/>
-            </w:r>
-            <w:r>
-              <w:rPr>
-                <w:rFonts w:ascii="Arial Narrow" w:hAnsi="Arial Narrow"/>
-                <w:sz w:val="24"/>
-                <w:szCs w:val="24"/>
-              </w:rPr>
-              <w:tab/>
-              <w:t>sumPred2 = sumList(predictor2);</w:t>
-            </w:r>
-          </w:p>
-          <w:p>
-            <w:pPr>
-              <w:pStyle w:val="NoSpacing"/>
-              <w:rPr>
-                <w:rFonts w:ascii="Arial Narrow" w:hAnsi="Arial Narrow"/>
-                <w:sz w:val="24"/>
-                <w:szCs w:val="24"/>
-              </w:rPr>
-            </w:pPr>
-            <w:r>
-              <w:rPr>
-                <w:rFonts w:ascii="Arial Narrow" w:hAnsi="Arial Narrow"/>
-                <w:sz w:val="24"/>
-                <w:szCs w:val="24"/>
-              </w:rPr>
-              <w:tab/>
-            </w:r>
-            <w:r>
-              <w:rPr>
-                <w:rFonts w:ascii="Arial Narrow" w:hAnsi="Arial Narrow"/>
-                <w:sz w:val="24"/>
-                <w:szCs w:val="24"/>
-              </w:rPr>
-              <w:tab/>
-              <w:t>sumResponse = sumList(response);</w:t>
-            </w:r>
-          </w:p>
-          <w:p>
-            <w:pPr>
-              <w:pStyle w:val="NoSpacing"/>
-              <w:rPr>
-                <w:rFonts w:ascii="Arial Narrow" w:hAnsi="Arial Narrow"/>
-                <w:sz w:val="24"/>
-                <w:szCs w:val="24"/>
-              </w:rPr>
-            </w:pPr>
-            <w:r>
-              <w:rPr>
-                <w:rFonts w:ascii="Arial Narrow" w:hAnsi="Arial Narrow"/>
-                <w:sz w:val="24"/>
-                <w:szCs w:val="24"/>
-              </w:rPr>
-              <w:tab/>
-            </w:r>
-            <w:r>
-              <w:rPr>
-                <w:rFonts w:ascii="Arial Narrow" w:hAnsi="Arial Narrow"/>
-                <w:sz w:val="24"/>
-                <w:szCs w:val="24"/>
-              </w:rPr>
-              <w:tab/>
-              <w:t>sumPred1Square = sumListSquare(predictor1);</w:t>
-            </w:r>
-          </w:p>
-          <w:p>
-            <w:pPr>
-              <w:pStyle w:val="NoSpacing"/>
-              <w:rPr>
-                <w:rFonts w:ascii="Arial Narrow" w:hAnsi="Arial Narrow"/>
-                <w:sz w:val="24"/>
-                <w:szCs w:val="24"/>
-              </w:rPr>
-            </w:pPr>
-            <w:r>
-              <w:rPr>
-                <w:rFonts w:ascii="Arial Narrow" w:hAnsi="Arial Narrow"/>
-                <w:sz w:val="24"/>
-                <w:szCs w:val="24"/>
-              </w:rPr>
-              <w:tab/>
-            </w:r>
-            <w:r>
-              <w:rPr>
-                <w:rFonts w:ascii="Arial Narrow" w:hAnsi="Arial Narrow"/>
-                <w:sz w:val="24"/>
-                <w:szCs w:val="24"/>
-              </w:rPr>
-              <w:tab/>
-              <w:t>sumPred2Square = sumListSquare(predictor2);</w:t>
-            </w:r>
-            <w:r>
-              <w:rPr>
-                <w:rFonts w:ascii="Arial Narrow" w:hAnsi="Arial Narrow"/>
-                <w:sz w:val="24"/>
-                <w:szCs w:val="24"/>
-              </w:rPr>
-              <w:tab/>
-            </w:r>
-          </w:p>
-          <w:p>
-            <w:pPr>
-              <w:pStyle w:val="NoSpacing"/>
-              <w:rPr>
-                <w:rFonts w:ascii="Arial Narrow" w:hAnsi="Arial Narrow"/>
-                <w:sz w:val="24"/>
-                <w:szCs w:val="24"/>
-              </w:rPr>
-            </w:pPr>
-            <w:r>
-              <w:rPr>
-                <w:rFonts w:ascii="Arial Narrow" w:hAnsi="Arial Narrow"/>
-                <w:sz w:val="24"/>
-                <w:szCs w:val="24"/>
-              </w:rPr>
-              <w:tab/>
-            </w:r>
-            <w:r>
-              <w:rPr>
-                <w:rFonts w:ascii="Arial Narrow" w:hAnsi="Arial Narrow"/>
-                <w:sz w:val="24"/>
-                <w:szCs w:val="24"/>
-              </w:rPr>
-              <w:tab/>
-              <w:t>sumPred1ResponseProd = sumProductOfLists(predictor1, response);</w:t>
-            </w:r>
-          </w:p>
-          <w:p>
-            <w:pPr>
-              <w:pStyle w:val="NoSpacing"/>
-              <w:rPr>
-                <w:rFonts w:ascii="Arial Narrow" w:hAnsi="Arial Narrow"/>
-                <w:sz w:val="24"/>
-                <w:szCs w:val="24"/>
-              </w:rPr>
-            </w:pPr>
-            <w:r>
-              <w:rPr>
-                <w:rFonts w:ascii="Arial Narrow" w:hAnsi="Arial Narrow"/>
-                <w:sz w:val="24"/>
-                <w:szCs w:val="24"/>
-              </w:rPr>
-              <w:tab/>
-            </w:r>
-            <w:r>
-              <w:rPr>
-                <w:rFonts w:ascii="Arial Narrow" w:hAnsi="Arial Narrow"/>
-                <w:sz w:val="24"/>
-                <w:szCs w:val="24"/>
-              </w:rPr>
-              <w:tab/>
-              <w:t>sumPred2ResponseProd = sumProductOfLists(predictor2, response);</w:t>
+              <w:t xml:space="preserve">sumPred1 = </w:t>
+            </w:r>
+            <w:proofErr w:type="spellStart"/>
+            <w:r>
+              <w:rPr>
+                <w:rFonts w:ascii="Arial Narrow" w:hAnsi="Arial Narrow"/>
+                <w:sz w:val="24"/>
+                <w:szCs w:val="24"/>
+              </w:rPr>
+              <w:t>sumList</w:t>
+            </w:r>
+            <w:proofErr w:type="spellEnd"/>
+            <w:r>
+              <w:rPr>
+                <w:rFonts w:ascii="Arial Narrow" w:hAnsi="Arial Narrow"/>
+                <w:sz w:val="24"/>
+                <w:szCs w:val="24"/>
+              </w:rPr>
+              <w:t>(predictor1);</w:t>
+            </w:r>
+          </w:p>
+          <w:p>
+            <w:pPr>
+              <w:pStyle w:val="NoSpacing"/>
+              <w:rPr>
+                <w:rFonts w:ascii="Arial Narrow" w:hAnsi="Arial Narrow"/>
+                <w:sz w:val="24"/>
+                <w:szCs w:val="24"/>
+              </w:rPr>
+            </w:pPr>
+            <w:r>
+              <w:rPr>
+                <w:rFonts w:ascii="Arial Narrow" w:hAnsi="Arial Narrow"/>
+                <w:sz w:val="24"/>
+                <w:szCs w:val="24"/>
+              </w:rPr>
+              <w:tab/>
+            </w:r>
+            <w:r>
+              <w:rPr>
+                <w:rFonts w:ascii="Arial Narrow" w:hAnsi="Arial Narrow"/>
+                <w:sz w:val="24"/>
+                <w:szCs w:val="24"/>
+              </w:rPr>
+              <w:tab/>
+              <w:t xml:space="preserve">sumPred2 = </w:t>
+            </w:r>
+            <w:proofErr w:type="spellStart"/>
+            <w:r>
+              <w:rPr>
+                <w:rFonts w:ascii="Arial Narrow" w:hAnsi="Arial Narrow"/>
+                <w:sz w:val="24"/>
+                <w:szCs w:val="24"/>
+              </w:rPr>
+              <w:t>sumList</w:t>
+            </w:r>
+            <w:proofErr w:type="spellEnd"/>
+            <w:r>
+              <w:rPr>
+                <w:rFonts w:ascii="Arial Narrow" w:hAnsi="Arial Narrow"/>
+                <w:sz w:val="24"/>
+                <w:szCs w:val="24"/>
+              </w:rPr>
+              <w:t>(predictor2);</w:t>
+            </w:r>
+          </w:p>
+          <w:p>
+            <w:pPr>
+              <w:pStyle w:val="NoSpacing"/>
+              <w:rPr>
+                <w:rFonts w:ascii="Arial Narrow" w:hAnsi="Arial Narrow"/>
+                <w:sz w:val="24"/>
+                <w:szCs w:val="24"/>
+              </w:rPr>
+            </w:pPr>
+            <w:r>
+              <w:rPr>
+                <w:rFonts w:ascii="Arial Narrow" w:hAnsi="Arial Narrow"/>
+                <w:sz w:val="24"/>
+                <w:szCs w:val="24"/>
+              </w:rPr>
+              <w:tab/>
+            </w:r>
+            <w:r>
+              <w:rPr>
+                <w:rFonts w:ascii="Arial Narrow" w:hAnsi="Arial Narrow"/>
+                <w:sz w:val="24"/>
+                <w:szCs w:val="24"/>
+              </w:rPr>
+              <w:tab/>
+            </w:r>
+            <w:proofErr w:type="spellStart"/>
+            <w:r>
+              <w:rPr>
+                <w:rFonts w:ascii="Arial Narrow" w:hAnsi="Arial Narrow"/>
+                <w:sz w:val="24"/>
+                <w:szCs w:val="24"/>
+              </w:rPr>
+              <w:t>sumResponse</w:t>
+            </w:r>
+            <w:proofErr w:type="spellEnd"/>
+            <w:r>
+              <w:rPr>
+                <w:rFonts w:ascii="Arial Narrow" w:hAnsi="Arial Narrow"/>
+                <w:sz w:val="24"/>
+                <w:szCs w:val="24"/>
+              </w:rPr>
+              <w:t xml:space="preserve"> = </w:t>
+            </w:r>
+            <w:proofErr w:type="spellStart"/>
+            <w:r>
+              <w:rPr>
+                <w:rFonts w:ascii="Arial Narrow" w:hAnsi="Arial Narrow"/>
+                <w:sz w:val="24"/>
+                <w:szCs w:val="24"/>
+              </w:rPr>
+              <w:t>sumList</w:t>
+            </w:r>
+            <w:proofErr w:type="spellEnd"/>
+            <w:r>
+              <w:rPr>
+                <w:rFonts w:ascii="Arial Narrow" w:hAnsi="Arial Narrow"/>
+                <w:sz w:val="24"/>
+                <w:szCs w:val="24"/>
+              </w:rPr>
+              <w:t>(response);</w:t>
             </w:r>
           </w:p>
           <w:p>
@@ -2158,142 +2733,535 @@
                 <w:szCs w:val="24"/>
               </w:rPr>
               <w:tab/>
-              <w:t>sumPred1Pred2Prod = sumProductOfLists(predictor1, predictor2);</w:t>
-            </w:r>
-          </w:p>
-          <w:p>
-            <w:pPr>
-              <w:pStyle w:val="NoSpacing"/>
-              <w:rPr>
-                <w:rFonts w:ascii="Arial Narrow" w:hAnsi="Arial Narrow"/>
-                <w:sz w:val="24"/>
-                <w:szCs w:val="24"/>
-              </w:rPr>
-            </w:pPr>
-            <w:r>
-              <w:rPr>
-                <w:rFonts w:ascii="Arial Narrow" w:hAnsi="Arial Narrow"/>
-                <w:sz w:val="24"/>
-                <w:szCs w:val="24"/>
-              </w:rPr>
-              <w:tab/>
-            </w:r>
-            <w:r>
-              <w:rPr>
-                <w:rFonts w:ascii="Arial Narrow" w:hAnsi="Arial Narrow"/>
-                <w:sz w:val="24"/>
-                <w:szCs w:val="24"/>
-              </w:rPr>
-              <w:tab/>
-              <w:t>System.out.println("\nThe three equations are: ");</w:t>
-            </w:r>
-          </w:p>
-          <w:p>
-            <w:pPr>
-              <w:pStyle w:val="NoSpacing"/>
-              <w:rPr>
-                <w:rFonts w:ascii="Arial Narrow" w:hAnsi="Arial Narrow"/>
-                <w:sz w:val="24"/>
-                <w:szCs w:val="24"/>
-              </w:rPr>
-            </w:pPr>
-            <w:r>
-              <w:rPr>
-                <w:rFonts w:ascii="Arial Narrow" w:hAnsi="Arial Narrow"/>
-                <w:sz w:val="24"/>
-                <w:szCs w:val="24"/>
-              </w:rPr>
-              <w:tab/>
-            </w:r>
-            <w:r>
-              <w:rPr>
-                <w:rFonts w:ascii="Arial Narrow" w:hAnsi="Arial Narrow"/>
-                <w:sz w:val="24"/>
-                <w:szCs w:val="24"/>
-              </w:rPr>
-              <w:tab/>
-              <w:t>System.out.println(sumResponse+" = "+size+"a + "+sumPred1+"b + "+sumPred2+"c");</w:t>
-            </w:r>
-          </w:p>
-          <w:p>
-            <w:pPr>
-              <w:pStyle w:val="NoSpacing"/>
-              <w:rPr>
-                <w:rFonts w:ascii="Arial Narrow" w:hAnsi="Arial Narrow"/>
-                <w:sz w:val="24"/>
-                <w:szCs w:val="24"/>
-              </w:rPr>
-            </w:pPr>
-            <w:r>
-              <w:rPr>
-                <w:rFonts w:ascii="Arial Narrow" w:hAnsi="Arial Narrow"/>
-                <w:sz w:val="24"/>
-                <w:szCs w:val="24"/>
-              </w:rPr>
-              <w:tab/>
-            </w:r>
-            <w:r>
-              <w:rPr>
-                <w:rFonts w:ascii="Arial Narrow" w:hAnsi="Arial Narrow"/>
-                <w:sz w:val="24"/>
-                <w:szCs w:val="24"/>
-              </w:rPr>
-              <w:tab/>
-              <w:t>System.out.println(sumPred1ResponseProd+" = "+sumPred1+"a + "+sumPred1Square+"b + "+sumPred1Pred2Prod+"c");</w:t>
-            </w:r>
-          </w:p>
-          <w:p>
-            <w:pPr>
-              <w:pStyle w:val="NoSpacing"/>
-              <w:rPr>
-                <w:rFonts w:ascii="Arial Narrow" w:hAnsi="Arial Narrow"/>
-                <w:sz w:val="24"/>
-                <w:szCs w:val="24"/>
-              </w:rPr>
-            </w:pPr>
-            <w:r>
-              <w:rPr>
-                <w:rFonts w:ascii="Arial Narrow" w:hAnsi="Arial Narrow"/>
-                <w:sz w:val="24"/>
-                <w:szCs w:val="24"/>
-              </w:rPr>
-              <w:tab/>
-            </w:r>
-            <w:r>
-              <w:rPr>
-                <w:rFonts w:ascii="Arial Narrow" w:hAnsi="Arial Narrow"/>
-                <w:sz w:val="24"/>
-                <w:szCs w:val="24"/>
-              </w:rPr>
-              <w:tab/>
-              <w:t>System.out.println(sumPred2ResponseProd+" = "+sumPred2+"a + "+sumPred1Pred2Prod+"b + "+sumPred2Square+"c");</w:t>
-            </w:r>
-          </w:p>
-          <w:p>
-            <w:pPr>
-              <w:pStyle w:val="NoSpacing"/>
-              <w:rPr>
-                <w:rFonts w:ascii="Arial Narrow" w:hAnsi="Arial Narrow"/>
-                <w:sz w:val="24"/>
-                <w:szCs w:val="24"/>
-              </w:rPr>
-            </w:pPr>
-            <w:r>
-              <w:rPr>
-                <w:rFonts w:ascii="Arial Narrow" w:hAnsi="Arial Narrow"/>
-                <w:sz w:val="24"/>
-                <w:szCs w:val="24"/>
-              </w:rPr>
-              <w:tab/>
-            </w:r>
-            <w:r>
-              <w:rPr>
-                <w:rFonts w:ascii="Arial Narrow" w:hAnsi="Arial Narrow"/>
-                <w:sz w:val="24"/>
-                <w:szCs w:val="24"/>
-              </w:rPr>
-              <w:tab/>
-              <w:t xml:space="preserve">double[][] rhsArray = {{size,sumPred1,sumPred2}, </w:t>
+              <w:t xml:space="preserve">sumPred1Square = </w:t>
+            </w:r>
+            <w:proofErr w:type="spellStart"/>
+            <w:r>
+              <w:rPr>
+                <w:rFonts w:ascii="Arial Narrow" w:hAnsi="Arial Narrow"/>
+                <w:sz w:val="24"/>
+                <w:szCs w:val="24"/>
+              </w:rPr>
+              <w:t>sumListSquare</w:t>
+            </w:r>
+            <w:proofErr w:type="spellEnd"/>
+            <w:r>
+              <w:rPr>
+                <w:rFonts w:ascii="Arial Narrow" w:hAnsi="Arial Narrow"/>
+                <w:sz w:val="24"/>
+                <w:szCs w:val="24"/>
+              </w:rPr>
+              <w:t>(predictor1);</w:t>
+            </w:r>
+          </w:p>
+          <w:p>
+            <w:pPr>
+              <w:pStyle w:val="NoSpacing"/>
+              <w:rPr>
+                <w:rFonts w:ascii="Arial Narrow" w:hAnsi="Arial Narrow"/>
+                <w:sz w:val="24"/>
+                <w:szCs w:val="24"/>
+              </w:rPr>
+            </w:pPr>
+            <w:r>
+              <w:rPr>
+                <w:rFonts w:ascii="Arial Narrow" w:hAnsi="Arial Narrow"/>
+                <w:sz w:val="24"/>
+                <w:szCs w:val="24"/>
+              </w:rPr>
+              <w:tab/>
+            </w:r>
+            <w:r>
+              <w:rPr>
+                <w:rFonts w:ascii="Arial Narrow" w:hAnsi="Arial Narrow"/>
+                <w:sz w:val="24"/>
+                <w:szCs w:val="24"/>
+              </w:rPr>
+              <w:tab/>
+              <w:t xml:space="preserve">sumPred2Square = </w:t>
+            </w:r>
+            <w:proofErr w:type="spellStart"/>
+            <w:r>
+              <w:rPr>
+                <w:rFonts w:ascii="Arial Narrow" w:hAnsi="Arial Narrow"/>
+                <w:sz w:val="24"/>
+                <w:szCs w:val="24"/>
+              </w:rPr>
+              <w:t>sumListSquare</w:t>
+            </w:r>
+            <w:proofErr w:type="spellEnd"/>
+            <w:r>
+              <w:rPr>
+                <w:rFonts w:ascii="Arial Narrow" w:hAnsi="Arial Narrow"/>
+                <w:sz w:val="24"/>
+                <w:szCs w:val="24"/>
+              </w:rPr>
+              <w:t>(predictor2);</w:t>
+            </w:r>
+            <w:r>
+              <w:rPr>
+                <w:rFonts w:ascii="Arial Narrow" w:hAnsi="Arial Narrow"/>
+                <w:sz w:val="24"/>
+                <w:szCs w:val="24"/>
+              </w:rPr>
+              <w:tab/>
+            </w:r>
+          </w:p>
+          <w:p>
+            <w:pPr>
+              <w:pStyle w:val="NoSpacing"/>
+              <w:rPr>
+                <w:rFonts w:ascii="Arial Narrow" w:hAnsi="Arial Narrow"/>
+                <w:sz w:val="24"/>
+                <w:szCs w:val="24"/>
+              </w:rPr>
+            </w:pPr>
+            <w:r>
+              <w:rPr>
+                <w:rFonts w:ascii="Arial Narrow" w:hAnsi="Arial Narrow"/>
+                <w:sz w:val="24"/>
+                <w:szCs w:val="24"/>
+              </w:rPr>
+              <w:tab/>
+            </w:r>
+            <w:r>
+              <w:rPr>
+                <w:rFonts w:ascii="Arial Narrow" w:hAnsi="Arial Narrow"/>
+                <w:sz w:val="24"/>
+                <w:szCs w:val="24"/>
+              </w:rPr>
+              <w:tab/>
+              <w:t xml:space="preserve">sumPred1ResponseProd = </w:t>
+            </w:r>
+            <w:proofErr w:type="spellStart"/>
+            <w:proofErr w:type="gramStart"/>
+            <w:r>
+              <w:rPr>
+                <w:rFonts w:ascii="Arial Narrow" w:hAnsi="Arial Narrow"/>
+                <w:sz w:val="24"/>
+                <w:szCs w:val="24"/>
+              </w:rPr>
+              <w:t>sumProductOfLists</w:t>
+            </w:r>
+            <w:proofErr w:type="spellEnd"/>
+            <w:r>
+              <w:rPr>
+                <w:rFonts w:ascii="Arial Narrow" w:hAnsi="Arial Narrow"/>
+                <w:sz w:val="24"/>
+                <w:szCs w:val="24"/>
+              </w:rPr>
+              <w:t>(</w:t>
+            </w:r>
+            <w:proofErr w:type="gramEnd"/>
+            <w:r>
+              <w:rPr>
+                <w:rFonts w:ascii="Arial Narrow" w:hAnsi="Arial Narrow"/>
+                <w:sz w:val="24"/>
+                <w:szCs w:val="24"/>
+              </w:rPr>
+              <w:t>predictor1, response);</w:t>
+            </w:r>
+          </w:p>
+          <w:p>
+            <w:pPr>
+              <w:pStyle w:val="NoSpacing"/>
+              <w:rPr>
+                <w:rFonts w:ascii="Arial Narrow" w:hAnsi="Arial Narrow"/>
+                <w:sz w:val="24"/>
+                <w:szCs w:val="24"/>
+              </w:rPr>
+            </w:pPr>
+            <w:r>
+              <w:rPr>
+                <w:rFonts w:ascii="Arial Narrow" w:hAnsi="Arial Narrow"/>
+                <w:sz w:val="24"/>
+                <w:szCs w:val="24"/>
+              </w:rPr>
+              <w:tab/>
+            </w:r>
+            <w:r>
+              <w:rPr>
+                <w:rFonts w:ascii="Arial Narrow" w:hAnsi="Arial Narrow"/>
+                <w:sz w:val="24"/>
+                <w:szCs w:val="24"/>
+              </w:rPr>
+              <w:tab/>
+              <w:t xml:space="preserve">sumPred2ResponseProd = </w:t>
+            </w:r>
+            <w:proofErr w:type="spellStart"/>
+            <w:proofErr w:type="gramStart"/>
+            <w:r>
+              <w:rPr>
+                <w:rFonts w:ascii="Arial Narrow" w:hAnsi="Arial Narrow"/>
+                <w:sz w:val="24"/>
+                <w:szCs w:val="24"/>
+              </w:rPr>
+              <w:t>sumProductOfLists</w:t>
+            </w:r>
+            <w:proofErr w:type="spellEnd"/>
+            <w:r>
+              <w:rPr>
+                <w:rFonts w:ascii="Arial Narrow" w:hAnsi="Arial Narrow"/>
+                <w:sz w:val="24"/>
+                <w:szCs w:val="24"/>
+              </w:rPr>
+              <w:t>(</w:t>
+            </w:r>
+            <w:proofErr w:type="gramEnd"/>
+            <w:r>
+              <w:rPr>
+                <w:rFonts w:ascii="Arial Narrow" w:hAnsi="Arial Narrow"/>
+                <w:sz w:val="24"/>
+                <w:szCs w:val="24"/>
+              </w:rPr>
+              <w:t>predictor2, response);</w:t>
+            </w:r>
+          </w:p>
+          <w:p>
+            <w:pPr>
+              <w:pStyle w:val="NoSpacing"/>
+              <w:rPr>
+                <w:rFonts w:ascii="Arial Narrow" w:hAnsi="Arial Narrow"/>
+                <w:sz w:val="24"/>
+                <w:szCs w:val="24"/>
+              </w:rPr>
+            </w:pPr>
+            <w:r>
+              <w:rPr>
+                <w:rFonts w:ascii="Arial Narrow" w:hAnsi="Arial Narrow"/>
+                <w:sz w:val="24"/>
+                <w:szCs w:val="24"/>
+              </w:rPr>
+              <w:tab/>
+            </w:r>
+            <w:r>
+              <w:rPr>
+                <w:rFonts w:ascii="Arial Narrow" w:hAnsi="Arial Narrow"/>
+                <w:sz w:val="24"/>
+                <w:szCs w:val="24"/>
+              </w:rPr>
+              <w:tab/>
+              <w:t xml:space="preserve">sumPred1Pred2Prod = </w:t>
+            </w:r>
+            <w:proofErr w:type="spellStart"/>
+            <w:proofErr w:type="gramStart"/>
+            <w:r>
+              <w:rPr>
+                <w:rFonts w:ascii="Arial Narrow" w:hAnsi="Arial Narrow"/>
+                <w:sz w:val="24"/>
+                <w:szCs w:val="24"/>
+              </w:rPr>
+              <w:t>sumProductOfLists</w:t>
+            </w:r>
+            <w:proofErr w:type="spellEnd"/>
+            <w:r>
+              <w:rPr>
+                <w:rFonts w:ascii="Arial Narrow" w:hAnsi="Arial Narrow"/>
+                <w:sz w:val="24"/>
+                <w:szCs w:val="24"/>
+              </w:rPr>
+              <w:t>(</w:t>
+            </w:r>
+            <w:proofErr w:type="gramEnd"/>
+            <w:r>
+              <w:rPr>
+                <w:rFonts w:ascii="Arial Narrow" w:hAnsi="Arial Narrow"/>
+                <w:sz w:val="24"/>
+                <w:szCs w:val="24"/>
+              </w:rPr>
+              <w:t>predictor1, predictor2);</w:t>
+            </w:r>
+          </w:p>
+          <w:p>
+            <w:pPr>
+              <w:pStyle w:val="NoSpacing"/>
+              <w:rPr>
+                <w:rFonts w:ascii="Arial Narrow" w:hAnsi="Arial Narrow"/>
+                <w:sz w:val="24"/>
+                <w:szCs w:val="24"/>
+              </w:rPr>
+            </w:pPr>
+            <w:r>
+              <w:rPr>
+                <w:rFonts w:ascii="Arial Narrow" w:hAnsi="Arial Narrow"/>
+                <w:sz w:val="24"/>
+                <w:szCs w:val="24"/>
+              </w:rPr>
+              <w:tab/>
+            </w:r>
+            <w:r>
+              <w:rPr>
+                <w:rFonts w:ascii="Arial Narrow" w:hAnsi="Arial Narrow"/>
+                <w:sz w:val="24"/>
+                <w:szCs w:val="24"/>
+              </w:rPr>
+              <w:tab/>
+            </w:r>
+            <w:proofErr w:type="spellStart"/>
+            <w:r>
+              <w:rPr>
+                <w:rFonts w:ascii="Arial Narrow" w:hAnsi="Arial Narrow"/>
+                <w:sz w:val="24"/>
+                <w:szCs w:val="24"/>
+              </w:rPr>
+              <w:t>System.out.println</w:t>
+            </w:r>
+            <w:proofErr w:type="spellEnd"/>
+            <w:r>
+              <w:rPr>
+                <w:rFonts w:ascii="Arial Narrow" w:hAnsi="Arial Narrow"/>
+                <w:sz w:val="24"/>
+                <w:szCs w:val="24"/>
+              </w:rPr>
+              <w:t>("\</w:t>
+            </w:r>
+            <w:proofErr w:type="spellStart"/>
+            <w:r>
+              <w:rPr>
+                <w:rFonts w:ascii="Arial Narrow" w:hAnsi="Arial Narrow"/>
+                <w:sz w:val="24"/>
+                <w:szCs w:val="24"/>
+              </w:rPr>
+              <w:t>nThe</w:t>
+            </w:r>
+            <w:proofErr w:type="spellEnd"/>
+            <w:r>
+              <w:rPr>
+                <w:rFonts w:ascii="Arial Narrow" w:hAnsi="Arial Narrow"/>
+                <w:sz w:val="24"/>
+                <w:szCs w:val="24"/>
+              </w:rPr>
+              <w:t xml:space="preserve"> three equations are: ");</w:t>
+            </w:r>
+          </w:p>
+          <w:p>
+            <w:pPr>
+              <w:pStyle w:val="NoSpacing"/>
+              <w:rPr>
+                <w:rFonts w:ascii="Arial Narrow" w:hAnsi="Arial Narrow"/>
+                <w:sz w:val="24"/>
+                <w:szCs w:val="24"/>
+              </w:rPr>
+            </w:pPr>
+            <w:r>
+              <w:rPr>
+                <w:rFonts w:ascii="Arial Narrow" w:hAnsi="Arial Narrow"/>
+                <w:sz w:val="24"/>
+                <w:szCs w:val="24"/>
+              </w:rPr>
+              <w:tab/>
+            </w:r>
+            <w:r>
+              <w:rPr>
+                <w:rFonts w:ascii="Arial Narrow" w:hAnsi="Arial Narrow"/>
+                <w:sz w:val="24"/>
+                <w:szCs w:val="24"/>
+              </w:rPr>
+              <w:tab/>
+            </w:r>
+            <w:proofErr w:type="spellStart"/>
+            <w:r>
+              <w:rPr>
+                <w:rFonts w:ascii="Arial Narrow" w:hAnsi="Arial Narrow"/>
+                <w:sz w:val="24"/>
+                <w:szCs w:val="24"/>
+              </w:rPr>
+              <w:t>System.out.println</w:t>
+            </w:r>
+            <w:proofErr w:type="spellEnd"/>
+            <w:r>
+              <w:rPr>
+                <w:rFonts w:ascii="Arial Narrow" w:hAnsi="Arial Narrow"/>
+                <w:sz w:val="24"/>
+                <w:szCs w:val="24"/>
+              </w:rPr>
+              <w:t>(</w:t>
+            </w:r>
+            <w:proofErr w:type="spellStart"/>
+            <w:r>
+              <w:rPr>
+                <w:rFonts w:ascii="Arial Narrow" w:hAnsi="Arial Narrow"/>
+                <w:sz w:val="24"/>
+                <w:szCs w:val="24"/>
+              </w:rPr>
+              <w:t>sumResponse</w:t>
+            </w:r>
+            <w:proofErr w:type="spellEnd"/>
+            <w:r>
+              <w:rPr>
+                <w:rFonts w:ascii="Arial Narrow" w:hAnsi="Arial Narrow"/>
+                <w:sz w:val="24"/>
+                <w:szCs w:val="24"/>
+              </w:rPr>
+              <w:t>+" = "+</w:t>
+            </w:r>
+            <w:proofErr w:type="spellStart"/>
+            <w:r>
+              <w:rPr>
+                <w:rFonts w:ascii="Arial Narrow" w:hAnsi="Arial Narrow"/>
+                <w:sz w:val="24"/>
+                <w:szCs w:val="24"/>
+              </w:rPr>
+              <w:t>size+"a</w:t>
+            </w:r>
+            <w:proofErr w:type="spellEnd"/>
+            <w:r>
+              <w:rPr>
+                <w:rFonts w:ascii="Arial Narrow" w:hAnsi="Arial Narrow"/>
+                <w:sz w:val="24"/>
+                <w:szCs w:val="24"/>
+              </w:rPr>
+              <w:t xml:space="preserve"> + "+sumPred1+"b + "+sumPred2+"c");</w:t>
+            </w:r>
+          </w:p>
+          <w:p>
+            <w:pPr>
+              <w:pStyle w:val="NoSpacing"/>
+              <w:rPr>
+                <w:rFonts w:ascii="Arial Narrow" w:hAnsi="Arial Narrow"/>
+                <w:sz w:val="24"/>
+                <w:szCs w:val="24"/>
+              </w:rPr>
+            </w:pPr>
+            <w:r>
+              <w:rPr>
+                <w:rFonts w:ascii="Arial Narrow" w:hAnsi="Arial Narrow"/>
+                <w:sz w:val="24"/>
+                <w:szCs w:val="24"/>
+              </w:rPr>
+              <w:tab/>
+            </w:r>
+            <w:r>
+              <w:rPr>
+                <w:rFonts w:ascii="Arial Narrow" w:hAnsi="Arial Narrow"/>
+                <w:sz w:val="24"/>
+                <w:szCs w:val="24"/>
+              </w:rPr>
+              <w:tab/>
+            </w:r>
+            <w:proofErr w:type="spellStart"/>
+            <w:r>
+              <w:rPr>
+                <w:rFonts w:ascii="Arial Narrow" w:hAnsi="Arial Narrow"/>
+                <w:sz w:val="24"/>
+                <w:szCs w:val="24"/>
+              </w:rPr>
+              <w:t>System.out.println</w:t>
+            </w:r>
+            <w:proofErr w:type="spellEnd"/>
+            <w:r>
+              <w:rPr>
+                <w:rFonts w:ascii="Arial Narrow" w:hAnsi="Arial Narrow"/>
+                <w:sz w:val="24"/>
+                <w:szCs w:val="24"/>
+              </w:rPr>
+              <w:t>(sumPred1ResponseProd+" = "+sumPred1+"a + "+sumPred1Square+"b + "+sumPred1Pred2Prod+"c");</w:t>
+            </w:r>
+          </w:p>
+          <w:p>
+            <w:pPr>
+              <w:pStyle w:val="NoSpacing"/>
+              <w:rPr>
+                <w:rFonts w:ascii="Arial Narrow" w:hAnsi="Arial Narrow"/>
+                <w:sz w:val="24"/>
+                <w:szCs w:val="24"/>
+              </w:rPr>
+            </w:pPr>
+            <w:r>
+              <w:rPr>
+                <w:rFonts w:ascii="Arial Narrow" w:hAnsi="Arial Narrow"/>
+                <w:sz w:val="24"/>
+                <w:szCs w:val="24"/>
+              </w:rPr>
+              <w:tab/>
+            </w:r>
+            <w:r>
+              <w:rPr>
+                <w:rFonts w:ascii="Arial Narrow" w:hAnsi="Arial Narrow"/>
+                <w:sz w:val="24"/>
+                <w:szCs w:val="24"/>
+              </w:rPr>
+              <w:tab/>
+            </w:r>
+            <w:proofErr w:type="spellStart"/>
+            <w:r>
+              <w:rPr>
+                <w:rFonts w:ascii="Arial Narrow" w:hAnsi="Arial Narrow"/>
+                <w:sz w:val="24"/>
+                <w:szCs w:val="24"/>
+              </w:rPr>
+              <w:t>System.out.println</w:t>
+            </w:r>
+            <w:proofErr w:type="spellEnd"/>
+            <w:r>
+              <w:rPr>
+                <w:rFonts w:ascii="Arial Narrow" w:hAnsi="Arial Narrow"/>
+                <w:sz w:val="24"/>
+                <w:szCs w:val="24"/>
+              </w:rPr>
+              <w:t>(sumPred2ResponseProd+" = "+sumPred2+"a + "+sumPred1Pred2Prod+"b + "+sumPred2Square+"c");</w:t>
+            </w:r>
+          </w:p>
+          <w:p>
+            <w:pPr>
+              <w:pStyle w:val="NoSpacing"/>
+              <w:rPr>
+                <w:rFonts w:ascii="Arial Narrow" w:hAnsi="Arial Narrow"/>
+                <w:sz w:val="24"/>
+                <w:szCs w:val="24"/>
+              </w:rPr>
+            </w:pPr>
+            <w:r>
+              <w:rPr>
+                <w:rFonts w:ascii="Arial Narrow" w:hAnsi="Arial Narrow"/>
+                <w:sz w:val="24"/>
+                <w:szCs w:val="24"/>
+              </w:rPr>
+              <w:tab/>
+            </w:r>
+            <w:r>
+              <w:rPr>
+                <w:rFonts w:ascii="Arial Narrow" w:hAnsi="Arial Narrow"/>
+                <w:sz w:val="24"/>
+                <w:szCs w:val="24"/>
+              </w:rPr>
+              <w:tab/>
+            </w:r>
+            <w:proofErr w:type="gramStart"/>
+            <w:r>
+              <w:rPr>
+                <w:rFonts w:ascii="Arial Narrow" w:hAnsi="Arial Narrow"/>
+                <w:sz w:val="24"/>
+                <w:szCs w:val="24"/>
+              </w:rPr>
+              <w:t>double[</w:t>
+            </w:r>
+            <w:proofErr w:type="gramEnd"/>
+            <w:r>
+              <w:rPr>
+                <w:rFonts w:ascii="Arial Narrow" w:hAnsi="Arial Narrow"/>
+                <w:sz w:val="24"/>
+                <w:szCs w:val="24"/>
+              </w:rPr>
+              <w:t xml:space="preserve">][] </w:t>
+            </w:r>
+            <w:proofErr w:type="spellStart"/>
+            <w:r>
+              <w:rPr>
+                <w:rFonts w:ascii="Arial Narrow" w:hAnsi="Arial Narrow"/>
+                <w:sz w:val="24"/>
+                <w:szCs w:val="24"/>
+              </w:rPr>
+              <w:t>rhsArray</w:t>
+            </w:r>
+            <w:proofErr w:type="spellEnd"/>
+            <w:r>
+              <w:rPr>
+                <w:rFonts w:ascii="Arial Narrow" w:hAnsi="Arial Narrow"/>
+                <w:sz w:val="24"/>
+                <w:szCs w:val="24"/>
+              </w:rPr>
+              <w:t xml:space="preserve"> = {{size,sumPred1,sumPred2}, </w:t>
             </w:r>
           </w:p>
           <w:p>
@@ -2443,420 +3411,1143 @@
                 <w:szCs w:val="24"/>
               </w:rPr>
               <w:tab/>
-              <w:t>{sumPred2, sumPred1Pred2Prod, sumPred2Square} };</w:t>
-            </w:r>
-          </w:p>
-          <w:p>
-            <w:pPr>
-              <w:pStyle w:val="NoSpacing"/>
-              <w:rPr>
-                <w:rFonts w:ascii="Arial Narrow" w:hAnsi="Arial Narrow"/>
-                <w:sz w:val="24"/>
-                <w:szCs w:val="24"/>
-              </w:rPr>
-            </w:pPr>
-            <w:r>
-              <w:rPr>
-                <w:rFonts w:ascii="Arial Narrow" w:hAnsi="Arial Narrow"/>
-                <w:sz w:val="24"/>
-                <w:szCs w:val="24"/>
-              </w:rPr>
-              <w:tab/>
-            </w:r>
-            <w:r>
-              <w:rPr>
-                <w:rFonts w:ascii="Arial Narrow" w:hAnsi="Arial Narrow"/>
-                <w:sz w:val="24"/>
-                <w:szCs w:val="24"/>
-              </w:rPr>
-              <w:tab/>
-              <w:t>double[] lhsArray = {sumResponse, sumPred1ResponseProd, sumPred2ResponseProd};</w:t>
-            </w:r>
-          </w:p>
-          <w:p>
-            <w:pPr>
-              <w:pStyle w:val="NoSpacing"/>
-              <w:rPr>
-                <w:rFonts w:ascii="Arial Narrow" w:hAnsi="Arial Narrow"/>
-                <w:sz w:val="24"/>
-                <w:szCs w:val="24"/>
-              </w:rPr>
-            </w:pPr>
-            <w:r>
-              <w:rPr>
-                <w:rFonts w:ascii="Arial Narrow" w:hAnsi="Arial Narrow"/>
-                <w:sz w:val="24"/>
-                <w:szCs w:val="24"/>
-              </w:rPr>
-              <w:tab/>
-            </w:r>
-            <w:r>
-              <w:rPr>
-                <w:rFonts w:ascii="Arial Narrow" w:hAnsi="Arial Narrow"/>
-                <w:sz w:val="24"/>
-                <w:szCs w:val="24"/>
-              </w:rPr>
-              <w:tab/>
-              <w:t>Matrix rhs = new Matrix(rhsArray);</w:t>
-            </w:r>
-          </w:p>
-          <w:p>
-            <w:pPr>
-              <w:pStyle w:val="NoSpacing"/>
-              <w:rPr>
-                <w:rFonts w:ascii="Arial Narrow" w:hAnsi="Arial Narrow"/>
-                <w:sz w:val="24"/>
-                <w:szCs w:val="24"/>
-              </w:rPr>
-            </w:pPr>
-            <w:r>
-              <w:rPr>
-                <w:rFonts w:ascii="Arial Narrow" w:hAnsi="Arial Narrow"/>
-                <w:sz w:val="24"/>
-                <w:szCs w:val="24"/>
-              </w:rPr>
-              <w:tab/>
-            </w:r>
-            <w:r>
-              <w:rPr>
-                <w:rFonts w:ascii="Arial Narrow" w:hAnsi="Arial Narrow"/>
-                <w:sz w:val="24"/>
-                <w:szCs w:val="24"/>
-              </w:rPr>
-              <w:tab/>
-              <w:t>Matrix lhs = new Matrix(lhsArray, 3);</w:t>
-            </w:r>
-          </w:p>
-          <w:p>
-            <w:pPr>
-              <w:pStyle w:val="NoSpacing"/>
-              <w:rPr>
-                <w:rFonts w:ascii="Arial Narrow" w:hAnsi="Arial Narrow"/>
-                <w:sz w:val="24"/>
-                <w:szCs w:val="24"/>
-              </w:rPr>
-            </w:pPr>
-            <w:r>
-              <w:rPr>
-                <w:rFonts w:ascii="Arial Narrow" w:hAnsi="Arial Narrow"/>
-                <w:sz w:val="24"/>
-                <w:szCs w:val="24"/>
-              </w:rPr>
-              <w:tab/>
-            </w:r>
-            <w:r>
-              <w:rPr>
-                <w:rFonts w:ascii="Arial Narrow" w:hAnsi="Arial Narrow"/>
-                <w:sz w:val="24"/>
-                <w:szCs w:val="24"/>
-              </w:rPr>
-              <w:tab/>
-              <w:t>Matrix answer = rhs.solve(lhs);</w:t>
-            </w:r>
-          </w:p>
-          <w:p>
-            <w:pPr>
-              <w:pStyle w:val="NoSpacing"/>
-              <w:rPr>
-                <w:rFonts w:ascii="Arial Narrow" w:hAnsi="Arial Narrow"/>
-                <w:sz w:val="24"/>
-                <w:szCs w:val="24"/>
-              </w:rPr>
-            </w:pPr>
-            <w:r>
-              <w:rPr>
-                <w:rFonts w:ascii="Arial Narrow" w:hAnsi="Arial Narrow"/>
-                <w:sz w:val="24"/>
-                <w:szCs w:val="24"/>
-              </w:rPr>
-              <w:tab/>
-            </w:r>
-            <w:r>
-              <w:rPr>
-                <w:rFonts w:ascii="Arial Narrow" w:hAnsi="Arial Narrow"/>
-                <w:sz w:val="24"/>
-                <w:szCs w:val="24"/>
-              </w:rPr>
-              <w:tab/>
-              <w:t>System.out.println("\na = "+answer.get(0, 0));</w:t>
-            </w:r>
-          </w:p>
-          <w:p>
-            <w:pPr>
-              <w:pStyle w:val="NoSpacing"/>
-              <w:rPr>
-                <w:rFonts w:ascii="Arial Narrow" w:hAnsi="Arial Narrow"/>
-                <w:sz w:val="24"/>
-                <w:szCs w:val="24"/>
-              </w:rPr>
-            </w:pPr>
-            <w:r>
-              <w:rPr>
-                <w:rFonts w:ascii="Arial Narrow" w:hAnsi="Arial Narrow"/>
-                <w:sz w:val="24"/>
-                <w:szCs w:val="24"/>
-              </w:rPr>
-              <w:tab/>
-            </w:r>
-            <w:r>
-              <w:rPr>
-                <w:rFonts w:ascii="Arial Narrow" w:hAnsi="Arial Narrow"/>
-                <w:sz w:val="24"/>
-                <w:szCs w:val="24"/>
-              </w:rPr>
-              <w:tab/>
-              <w:t>System.out.println("b = "+answer.get(1, 0));</w:t>
-            </w:r>
-          </w:p>
-          <w:p>
-            <w:pPr>
-              <w:pStyle w:val="NoSpacing"/>
-              <w:rPr>
-                <w:rFonts w:ascii="Arial Narrow" w:hAnsi="Arial Narrow"/>
-                <w:sz w:val="24"/>
-                <w:szCs w:val="24"/>
-              </w:rPr>
-            </w:pPr>
-            <w:r>
-              <w:rPr>
-                <w:rFonts w:ascii="Arial Narrow" w:hAnsi="Arial Narrow"/>
-                <w:sz w:val="24"/>
-                <w:szCs w:val="24"/>
-              </w:rPr>
-              <w:tab/>
-            </w:r>
-            <w:r>
-              <w:rPr>
-                <w:rFonts w:ascii="Arial Narrow" w:hAnsi="Arial Narrow"/>
-                <w:sz w:val="24"/>
-                <w:szCs w:val="24"/>
-              </w:rPr>
-              <w:tab/>
-              <w:t>System.out.println("c = "+answer.get(2, 0));</w:t>
-            </w:r>
-          </w:p>
-          <w:p>
-            <w:pPr>
-              <w:pStyle w:val="NoSpacing"/>
-              <w:rPr>
-                <w:rFonts w:ascii="Arial Narrow" w:hAnsi="Arial Narrow"/>
-                <w:sz w:val="24"/>
-                <w:szCs w:val="24"/>
-              </w:rPr>
-            </w:pPr>
-            <w:r>
-              <w:rPr>
-                <w:rFonts w:ascii="Arial Narrow" w:hAnsi="Arial Narrow"/>
-                <w:sz w:val="24"/>
-                <w:szCs w:val="24"/>
-              </w:rPr>
-              <w:tab/>
-            </w:r>
-            <w:r>
-              <w:rPr>
-                <w:rFonts w:ascii="Arial Narrow" w:hAnsi="Arial Narrow"/>
-                <w:sz w:val="24"/>
-                <w:szCs w:val="24"/>
-              </w:rPr>
-              <w:tab/>
-              <w:t>System.out.print("\nThe equation of the line of regression becomes: ");</w:t>
-            </w:r>
-          </w:p>
-          <w:p>
-            <w:pPr>
-              <w:pStyle w:val="NoSpacing"/>
-              <w:rPr>
-                <w:rFonts w:ascii="Arial Narrow" w:hAnsi="Arial Narrow"/>
-                <w:sz w:val="24"/>
-                <w:szCs w:val="24"/>
-              </w:rPr>
-            </w:pPr>
-            <w:r>
-              <w:rPr>
-                <w:rFonts w:ascii="Arial Narrow" w:hAnsi="Arial Narrow"/>
-                <w:sz w:val="24"/>
-                <w:szCs w:val="24"/>
-              </w:rPr>
-              <w:tab/>
-            </w:r>
-            <w:r>
-              <w:rPr>
-                <w:rFonts w:ascii="Arial Narrow" w:hAnsi="Arial Narrow"/>
-                <w:sz w:val="24"/>
-                <w:szCs w:val="24"/>
-              </w:rPr>
-              <w:tab/>
-              <w:t>System.out.println("y = "+new DecimalFormat(".###").format(answer.get(0, 0))+" + "+new DecimalFormat(".###").format(answer.get(1, 0))+" * x1 + "+new DecimalFormat(".###").format(answer.get(2, 0))+" * x2");</w:t>
-            </w:r>
-            <w:r>
-              <w:rPr>
-                <w:rFonts w:ascii="Arial Narrow" w:hAnsi="Arial Narrow"/>
-                <w:sz w:val="24"/>
-                <w:szCs w:val="24"/>
-              </w:rPr>
-              <w:tab/>
-            </w:r>
-          </w:p>
-          <w:p>
-            <w:pPr>
-              <w:pStyle w:val="NoSpacing"/>
-              <w:rPr>
-                <w:rFonts w:ascii="Arial Narrow" w:hAnsi="Arial Narrow"/>
-                <w:sz w:val="24"/>
-                <w:szCs w:val="24"/>
-              </w:rPr>
-            </w:pPr>
-            <w:r>
-              <w:rPr>
-                <w:rFonts w:ascii="Arial Narrow" w:hAnsi="Arial Narrow"/>
-                <w:sz w:val="24"/>
-                <w:szCs w:val="24"/>
-              </w:rPr>
-              <w:tab/>
-            </w:r>
-            <w:r>
-              <w:rPr>
-                <w:rFonts w:ascii="Arial Narrow" w:hAnsi="Arial Narrow"/>
-                <w:sz w:val="24"/>
-                <w:szCs w:val="24"/>
-              </w:rPr>
-              <w:tab/>
-              <w:t>System.out.print("\nEnter the marks in IA1 and IA2: ");</w:t>
-            </w:r>
-          </w:p>
-          <w:p>
-            <w:pPr>
-              <w:pStyle w:val="NoSpacing"/>
-              <w:rPr>
-                <w:rFonts w:ascii="Arial Narrow" w:hAnsi="Arial Narrow"/>
-                <w:sz w:val="24"/>
-                <w:szCs w:val="24"/>
-              </w:rPr>
-            </w:pPr>
-            <w:r>
-              <w:rPr>
-                <w:rFonts w:ascii="Arial Narrow" w:hAnsi="Arial Narrow"/>
-                <w:sz w:val="24"/>
-                <w:szCs w:val="24"/>
-              </w:rPr>
-              <w:tab/>
-            </w:r>
-            <w:r>
-              <w:rPr>
-                <w:rFonts w:ascii="Arial Narrow" w:hAnsi="Arial Narrow"/>
-                <w:sz w:val="24"/>
-                <w:szCs w:val="24"/>
-              </w:rPr>
-              <w:tab/>
-              <w:t>int marks1 = t.nextInt();</w:t>
-            </w:r>
-          </w:p>
-          <w:p>
-            <w:pPr>
-              <w:pStyle w:val="NoSpacing"/>
-              <w:rPr>
-                <w:rFonts w:ascii="Arial Narrow" w:hAnsi="Arial Narrow"/>
-                <w:sz w:val="24"/>
-                <w:szCs w:val="24"/>
-              </w:rPr>
-            </w:pPr>
-            <w:r>
-              <w:rPr>
-                <w:rFonts w:ascii="Arial Narrow" w:hAnsi="Arial Narrow"/>
-                <w:sz w:val="24"/>
-                <w:szCs w:val="24"/>
-              </w:rPr>
-              <w:tab/>
-            </w:r>
-            <w:r>
-              <w:rPr>
-                <w:rFonts w:ascii="Arial Narrow" w:hAnsi="Arial Narrow"/>
-                <w:sz w:val="24"/>
-                <w:szCs w:val="24"/>
-              </w:rPr>
-              <w:tab/>
-              <w:t>int marks2 = t.nextInt();</w:t>
-            </w:r>
-          </w:p>
-          <w:p>
-            <w:pPr>
-              <w:pStyle w:val="NoSpacing"/>
-              <w:rPr>
-                <w:rFonts w:ascii="Arial Narrow" w:hAnsi="Arial Narrow"/>
-                <w:sz w:val="24"/>
-                <w:szCs w:val="24"/>
-              </w:rPr>
-            </w:pPr>
-            <w:r>
-              <w:rPr>
-                <w:rFonts w:ascii="Arial Narrow" w:hAnsi="Arial Narrow"/>
-                <w:sz w:val="24"/>
-                <w:szCs w:val="24"/>
-              </w:rPr>
-              <w:tab/>
-            </w:r>
-            <w:r>
-              <w:rPr>
-                <w:rFonts w:ascii="Arial Narrow" w:hAnsi="Arial Narrow"/>
-                <w:sz w:val="24"/>
-                <w:szCs w:val="24"/>
-              </w:rPr>
-              <w:tab/>
-              <w:t>double eseMarks = answer.get(0, 0) + answer.get(1, 0)*marks1 + answer.get(2, 0)*marks2;</w:t>
-            </w:r>
-          </w:p>
-          <w:p>
-            <w:pPr>
-              <w:pStyle w:val="NoSpacing"/>
-              <w:rPr>
-                <w:rFonts w:ascii="Arial Narrow" w:hAnsi="Arial Narrow"/>
-                <w:sz w:val="24"/>
-                <w:szCs w:val="24"/>
-              </w:rPr>
-            </w:pPr>
-            <w:r>
-              <w:rPr>
-                <w:rFonts w:ascii="Arial Narrow" w:hAnsi="Arial Narrow"/>
-                <w:sz w:val="24"/>
-                <w:szCs w:val="24"/>
-              </w:rPr>
-              <w:tab/>
-            </w:r>
-            <w:r>
-              <w:rPr>
-                <w:rFonts w:ascii="Arial Narrow" w:hAnsi="Arial Narrow"/>
-                <w:sz w:val="24"/>
-                <w:szCs w:val="24"/>
-              </w:rPr>
-              <w:tab/>
-              <w:t xml:space="preserve">System.out.print("The marks predicted in ESE are: "); </w:t>
-            </w:r>
-          </w:p>
-          <w:p>
-            <w:pPr>
-              <w:pStyle w:val="NoSpacing"/>
-              <w:rPr>
-                <w:rFonts w:ascii="Arial Narrow" w:hAnsi="Arial Narrow"/>
-                <w:sz w:val="24"/>
-                <w:szCs w:val="24"/>
-              </w:rPr>
-            </w:pPr>
-            <w:r>
-              <w:rPr>
-                <w:rFonts w:ascii="Arial Narrow" w:hAnsi="Arial Narrow"/>
-                <w:sz w:val="24"/>
-                <w:szCs w:val="24"/>
-              </w:rPr>
-              <w:tab/>
-            </w:r>
-            <w:r>
-              <w:rPr>
-                <w:rFonts w:ascii="Arial Narrow" w:hAnsi="Arial Narrow"/>
-                <w:sz w:val="24"/>
-                <w:szCs w:val="24"/>
-              </w:rPr>
-              <w:tab/>
-              <w:t>System.out.println(new DecimalFormat(".###").format(eseMarks));</w:t>
+              <w:t>{sumPred2, sumPred1Pred2Prod, sumPred2Square</w:t>
+            </w:r>
+            <w:proofErr w:type="gramStart"/>
+            <w:r>
+              <w:rPr>
+                <w:rFonts w:ascii="Arial Narrow" w:hAnsi="Arial Narrow"/>
+                <w:sz w:val="24"/>
+                <w:szCs w:val="24"/>
+              </w:rPr>
+              <w:t>} }</w:t>
+            </w:r>
+            <w:proofErr w:type="gramEnd"/>
+            <w:r>
+              <w:rPr>
+                <w:rFonts w:ascii="Arial Narrow" w:hAnsi="Arial Narrow"/>
+                <w:sz w:val="24"/>
+                <w:szCs w:val="24"/>
+              </w:rPr>
+              <w:t>;</w:t>
+            </w:r>
+          </w:p>
+          <w:p>
+            <w:pPr>
+              <w:pStyle w:val="NoSpacing"/>
+              <w:rPr>
+                <w:rFonts w:ascii="Arial Narrow" w:hAnsi="Arial Narrow"/>
+                <w:sz w:val="24"/>
+                <w:szCs w:val="24"/>
+              </w:rPr>
+            </w:pPr>
+            <w:r>
+              <w:rPr>
+                <w:rFonts w:ascii="Arial Narrow" w:hAnsi="Arial Narrow"/>
+                <w:sz w:val="24"/>
+                <w:szCs w:val="24"/>
+              </w:rPr>
+              <w:tab/>
+            </w:r>
+            <w:r>
+              <w:rPr>
+                <w:rFonts w:ascii="Arial Narrow" w:hAnsi="Arial Narrow"/>
+                <w:sz w:val="24"/>
+                <w:szCs w:val="24"/>
+              </w:rPr>
+              <w:tab/>
+            </w:r>
+            <w:proofErr w:type="gramStart"/>
+            <w:r>
+              <w:rPr>
+                <w:rFonts w:ascii="Arial Narrow" w:hAnsi="Arial Narrow"/>
+                <w:sz w:val="24"/>
+                <w:szCs w:val="24"/>
+              </w:rPr>
+              <w:t>double[</w:t>
+            </w:r>
+            <w:proofErr w:type="gramEnd"/>
+            <w:r>
+              <w:rPr>
+                <w:rFonts w:ascii="Arial Narrow" w:hAnsi="Arial Narrow"/>
+                <w:sz w:val="24"/>
+                <w:szCs w:val="24"/>
+              </w:rPr>
+              <w:t xml:space="preserve">] </w:t>
+            </w:r>
+            <w:proofErr w:type="spellStart"/>
+            <w:r>
+              <w:rPr>
+                <w:rFonts w:ascii="Arial Narrow" w:hAnsi="Arial Narrow"/>
+                <w:sz w:val="24"/>
+                <w:szCs w:val="24"/>
+              </w:rPr>
+              <w:t>lhsArray</w:t>
+            </w:r>
+            <w:proofErr w:type="spellEnd"/>
+            <w:r>
+              <w:rPr>
+                <w:rFonts w:ascii="Arial Narrow" w:hAnsi="Arial Narrow"/>
+                <w:sz w:val="24"/>
+                <w:szCs w:val="24"/>
+              </w:rPr>
+              <w:t xml:space="preserve"> = {</w:t>
+            </w:r>
+            <w:proofErr w:type="spellStart"/>
+            <w:r>
+              <w:rPr>
+                <w:rFonts w:ascii="Arial Narrow" w:hAnsi="Arial Narrow"/>
+                <w:sz w:val="24"/>
+                <w:szCs w:val="24"/>
+              </w:rPr>
+              <w:t>sumResponse</w:t>
+            </w:r>
+            <w:proofErr w:type="spellEnd"/>
+            <w:r>
+              <w:rPr>
+                <w:rFonts w:ascii="Arial Narrow" w:hAnsi="Arial Narrow"/>
+                <w:sz w:val="24"/>
+                <w:szCs w:val="24"/>
+              </w:rPr>
+              <w:t>, sumPred1ResponseProd, sumPred2ResponseProd};</w:t>
+            </w:r>
+          </w:p>
+          <w:p>
+            <w:pPr>
+              <w:pStyle w:val="NoSpacing"/>
+              <w:rPr>
+                <w:rFonts w:ascii="Arial Narrow" w:hAnsi="Arial Narrow"/>
+                <w:sz w:val="24"/>
+                <w:szCs w:val="24"/>
+              </w:rPr>
+            </w:pPr>
+            <w:r>
+              <w:rPr>
+                <w:rFonts w:ascii="Arial Narrow" w:hAnsi="Arial Narrow"/>
+                <w:sz w:val="24"/>
+                <w:szCs w:val="24"/>
+              </w:rPr>
+              <w:tab/>
+            </w:r>
+            <w:r>
+              <w:rPr>
+                <w:rFonts w:ascii="Arial Narrow" w:hAnsi="Arial Narrow"/>
+                <w:sz w:val="24"/>
+                <w:szCs w:val="24"/>
+              </w:rPr>
+              <w:tab/>
+              <w:t xml:space="preserve">Matrix </w:t>
+            </w:r>
+            <w:proofErr w:type="spellStart"/>
+            <w:r>
+              <w:rPr>
+                <w:rFonts w:ascii="Arial Narrow" w:hAnsi="Arial Narrow"/>
+                <w:sz w:val="24"/>
+                <w:szCs w:val="24"/>
+              </w:rPr>
+              <w:t>rhs</w:t>
+            </w:r>
+            <w:proofErr w:type="spellEnd"/>
+            <w:r>
+              <w:rPr>
+                <w:rFonts w:ascii="Arial Narrow" w:hAnsi="Arial Narrow"/>
+                <w:sz w:val="24"/>
+                <w:szCs w:val="24"/>
+              </w:rPr>
+              <w:t xml:space="preserve"> = new Matrix(</w:t>
+            </w:r>
+            <w:proofErr w:type="spellStart"/>
+            <w:r>
+              <w:rPr>
+                <w:rFonts w:ascii="Arial Narrow" w:hAnsi="Arial Narrow"/>
+                <w:sz w:val="24"/>
+                <w:szCs w:val="24"/>
+              </w:rPr>
+              <w:t>rhsArray</w:t>
+            </w:r>
+            <w:proofErr w:type="spellEnd"/>
+            <w:r>
+              <w:rPr>
+                <w:rFonts w:ascii="Arial Narrow" w:hAnsi="Arial Narrow"/>
+                <w:sz w:val="24"/>
+                <w:szCs w:val="24"/>
+              </w:rPr>
+              <w:t>);</w:t>
+            </w:r>
+          </w:p>
+          <w:p>
+            <w:pPr>
+              <w:pStyle w:val="NoSpacing"/>
+              <w:rPr>
+                <w:rFonts w:ascii="Arial Narrow" w:hAnsi="Arial Narrow"/>
+                <w:sz w:val="24"/>
+                <w:szCs w:val="24"/>
+              </w:rPr>
+            </w:pPr>
+            <w:r>
+              <w:rPr>
+                <w:rFonts w:ascii="Arial Narrow" w:hAnsi="Arial Narrow"/>
+                <w:sz w:val="24"/>
+                <w:szCs w:val="24"/>
+              </w:rPr>
+              <w:tab/>
+            </w:r>
+            <w:r>
+              <w:rPr>
+                <w:rFonts w:ascii="Arial Narrow" w:hAnsi="Arial Narrow"/>
+                <w:sz w:val="24"/>
+                <w:szCs w:val="24"/>
+              </w:rPr>
+              <w:tab/>
+              <w:t xml:space="preserve">Matrix lhs = new </w:t>
+            </w:r>
+            <w:proofErr w:type="gramStart"/>
+            <w:r>
+              <w:rPr>
+                <w:rFonts w:ascii="Arial Narrow" w:hAnsi="Arial Narrow"/>
+                <w:sz w:val="24"/>
+                <w:szCs w:val="24"/>
+              </w:rPr>
+              <w:t>Matrix(</w:t>
+            </w:r>
+            <w:proofErr w:type="spellStart"/>
+            <w:proofErr w:type="gramEnd"/>
+            <w:r>
+              <w:rPr>
+                <w:rFonts w:ascii="Arial Narrow" w:hAnsi="Arial Narrow"/>
+                <w:sz w:val="24"/>
+                <w:szCs w:val="24"/>
+              </w:rPr>
+              <w:t>lhsArray</w:t>
+            </w:r>
+            <w:proofErr w:type="spellEnd"/>
+            <w:r>
+              <w:rPr>
+                <w:rFonts w:ascii="Arial Narrow" w:hAnsi="Arial Narrow"/>
+                <w:sz w:val="24"/>
+                <w:szCs w:val="24"/>
+              </w:rPr>
+              <w:t>, 3);</w:t>
+            </w:r>
+          </w:p>
+          <w:p>
+            <w:pPr>
+              <w:pStyle w:val="NoSpacing"/>
+              <w:rPr>
+                <w:rFonts w:ascii="Arial Narrow" w:hAnsi="Arial Narrow"/>
+                <w:sz w:val="24"/>
+                <w:szCs w:val="24"/>
+              </w:rPr>
+            </w:pPr>
+            <w:r>
+              <w:rPr>
+                <w:rFonts w:ascii="Arial Narrow" w:hAnsi="Arial Narrow"/>
+                <w:sz w:val="24"/>
+                <w:szCs w:val="24"/>
+              </w:rPr>
+              <w:tab/>
+            </w:r>
+            <w:r>
+              <w:rPr>
+                <w:rFonts w:ascii="Arial Narrow" w:hAnsi="Arial Narrow"/>
+                <w:sz w:val="24"/>
+                <w:szCs w:val="24"/>
+              </w:rPr>
+              <w:tab/>
+              <w:t xml:space="preserve">Matrix answer = </w:t>
+            </w:r>
+            <w:proofErr w:type="spellStart"/>
+            <w:proofErr w:type="gramStart"/>
+            <w:r>
+              <w:rPr>
+                <w:rFonts w:ascii="Arial Narrow" w:hAnsi="Arial Narrow"/>
+                <w:sz w:val="24"/>
+                <w:szCs w:val="24"/>
+              </w:rPr>
+              <w:t>rhs.solve</w:t>
+            </w:r>
+            <w:proofErr w:type="spellEnd"/>
+            <w:proofErr w:type="gramEnd"/>
+            <w:r>
+              <w:rPr>
+                <w:rFonts w:ascii="Arial Narrow" w:hAnsi="Arial Narrow"/>
+                <w:sz w:val="24"/>
+                <w:szCs w:val="24"/>
+              </w:rPr>
+              <w:t>(lhs);</w:t>
+            </w:r>
+          </w:p>
+          <w:p>
+            <w:pPr>
+              <w:pStyle w:val="NoSpacing"/>
+              <w:rPr>
+                <w:rFonts w:ascii="Arial Narrow" w:hAnsi="Arial Narrow"/>
+                <w:sz w:val="24"/>
+                <w:szCs w:val="24"/>
+              </w:rPr>
+            </w:pPr>
+            <w:r>
+              <w:rPr>
+                <w:rFonts w:ascii="Arial Narrow" w:hAnsi="Arial Narrow"/>
+                <w:sz w:val="24"/>
+                <w:szCs w:val="24"/>
+              </w:rPr>
+              <w:tab/>
+            </w:r>
+            <w:r>
+              <w:rPr>
+                <w:rFonts w:ascii="Arial Narrow" w:hAnsi="Arial Narrow"/>
+                <w:sz w:val="24"/>
+                <w:szCs w:val="24"/>
+              </w:rPr>
+              <w:tab/>
+            </w:r>
+            <w:proofErr w:type="spellStart"/>
+            <w:r>
+              <w:rPr>
+                <w:rFonts w:ascii="Arial Narrow" w:hAnsi="Arial Narrow"/>
+                <w:sz w:val="24"/>
+                <w:szCs w:val="24"/>
+              </w:rPr>
+              <w:t>System.out.println</w:t>
+            </w:r>
+            <w:proofErr w:type="spellEnd"/>
+            <w:r>
+              <w:rPr>
+                <w:rFonts w:ascii="Arial Narrow" w:hAnsi="Arial Narrow"/>
+                <w:sz w:val="24"/>
+                <w:szCs w:val="24"/>
+              </w:rPr>
+              <w:t>("\</w:t>
+            </w:r>
+            <w:proofErr w:type="spellStart"/>
+            <w:r>
+              <w:rPr>
+                <w:rFonts w:ascii="Arial Narrow" w:hAnsi="Arial Narrow"/>
+                <w:sz w:val="24"/>
+                <w:szCs w:val="24"/>
+              </w:rPr>
+              <w:t>na</w:t>
+            </w:r>
+            <w:proofErr w:type="spellEnd"/>
+            <w:r>
+              <w:rPr>
+                <w:rFonts w:ascii="Arial Narrow" w:hAnsi="Arial Narrow"/>
+                <w:sz w:val="24"/>
+                <w:szCs w:val="24"/>
+              </w:rPr>
+              <w:t xml:space="preserve"> = "+</w:t>
+            </w:r>
+            <w:proofErr w:type="spellStart"/>
+            <w:proofErr w:type="gramStart"/>
+            <w:r>
+              <w:rPr>
+                <w:rFonts w:ascii="Arial Narrow" w:hAnsi="Arial Narrow"/>
+                <w:sz w:val="24"/>
+                <w:szCs w:val="24"/>
+              </w:rPr>
+              <w:t>answer.get</w:t>
+            </w:r>
+            <w:proofErr w:type="spellEnd"/>
+            <w:r>
+              <w:rPr>
+                <w:rFonts w:ascii="Arial Narrow" w:hAnsi="Arial Narrow"/>
+                <w:sz w:val="24"/>
+                <w:szCs w:val="24"/>
+              </w:rPr>
+              <w:t>(</w:t>
+            </w:r>
+            <w:proofErr w:type="gramEnd"/>
+            <w:r>
+              <w:rPr>
+                <w:rFonts w:ascii="Arial Narrow" w:hAnsi="Arial Narrow"/>
+                <w:sz w:val="24"/>
+                <w:szCs w:val="24"/>
+              </w:rPr>
+              <w:t>0, 0));</w:t>
+            </w:r>
+          </w:p>
+          <w:p>
+            <w:pPr>
+              <w:pStyle w:val="NoSpacing"/>
+              <w:rPr>
+                <w:rFonts w:ascii="Arial Narrow" w:hAnsi="Arial Narrow"/>
+                <w:sz w:val="24"/>
+                <w:szCs w:val="24"/>
+              </w:rPr>
+            </w:pPr>
+            <w:r>
+              <w:rPr>
+                <w:rFonts w:ascii="Arial Narrow" w:hAnsi="Arial Narrow"/>
+                <w:sz w:val="24"/>
+                <w:szCs w:val="24"/>
+              </w:rPr>
+              <w:tab/>
+            </w:r>
+            <w:r>
+              <w:rPr>
+                <w:rFonts w:ascii="Arial Narrow" w:hAnsi="Arial Narrow"/>
+                <w:sz w:val="24"/>
+                <w:szCs w:val="24"/>
+              </w:rPr>
+              <w:tab/>
+            </w:r>
+            <w:proofErr w:type="spellStart"/>
+            <w:r>
+              <w:rPr>
+                <w:rFonts w:ascii="Arial Narrow" w:hAnsi="Arial Narrow"/>
+                <w:sz w:val="24"/>
+                <w:szCs w:val="24"/>
+              </w:rPr>
+              <w:t>System.out.println</w:t>
+            </w:r>
+            <w:proofErr w:type="spellEnd"/>
+            <w:r>
+              <w:rPr>
+                <w:rFonts w:ascii="Arial Narrow" w:hAnsi="Arial Narrow"/>
+                <w:sz w:val="24"/>
+                <w:szCs w:val="24"/>
+              </w:rPr>
+              <w:t>("b = "+</w:t>
+            </w:r>
+            <w:proofErr w:type="spellStart"/>
+            <w:proofErr w:type="gramStart"/>
+            <w:r>
+              <w:rPr>
+                <w:rFonts w:ascii="Arial Narrow" w:hAnsi="Arial Narrow"/>
+                <w:sz w:val="24"/>
+                <w:szCs w:val="24"/>
+              </w:rPr>
+              <w:t>answer.get</w:t>
+            </w:r>
+            <w:proofErr w:type="spellEnd"/>
+            <w:r>
+              <w:rPr>
+                <w:rFonts w:ascii="Arial Narrow" w:hAnsi="Arial Narrow"/>
+                <w:sz w:val="24"/>
+                <w:szCs w:val="24"/>
+              </w:rPr>
+              <w:t>(</w:t>
+            </w:r>
+            <w:proofErr w:type="gramEnd"/>
+            <w:r>
+              <w:rPr>
+                <w:rFonts w:ascii="Arial Narrow" w:hAnsi="Arial Narrow"/>
+                <w:sz w:val="24"/>
+                <w:szCs w:val="24"/>
+              </w:rPr>
+              <w:t>1, 0));</w:t>
+            </w:r>
+          </w:p>
+          <w:p>
+            <w:pPr>
+              <w:pStyle w:val="NoSpacing"/>
+              <w:rPr>
+                <w:rFonts w:ascii="Arial Narrow" w:hAnsi="Arial Narrow"/>
+                <w:sz w:val="24"/>
+                <w:szCs w:val="24"/>
+              </w:rPr>
+            </w:pPr>
+            <w:r>
+              <w:rPr>
+                <w:rFonts w:ascii="Arial Narrow" w:hAnsi="Arial Narrow"/>
+                <w:sz w:val="24"/>
+                <w:szCs w:val="24"/>
+              </w:rPr>
+              <w:tab/>
+            </w:r>
+            <w:r>
+              <w:rPr>
+                <w:rFonts w:ascii="Arial Narrow" w:hAnsi="Arial Narrow"/>
+                <w:sz w:val="24"/>
+                <w:szCs w:val="24"/>
+              </w:rPr>
+              <w:tab/>
+            </w:r>
+            <w:proofErr w:type="spellStart"/>
+            <w:r>
+              <w:rPr>
+                <w:rFonts w:ascii="Arial Narrow" w:hAnsi="Arial Narrow"/>
+                <w:sz w:val="24"/>
+                <w:szCs w:val="24"/>
+              </w:rPr>
+              <w:t>System.out.println</w:t>
+            </w:r>
+            <w:proofErr w:type="spellEnd"/>
+            <w:r>
+              <w:rPr>
+                <w:rFonts w:ascii="Arial Narrow" w:hAnsi="Arial Narrow"/>
+                <w:sz w:val="24"/>
+                <w:szCs w:val="24"/>
+              </w:rPr>
+              <w:t>("c = "+</w:t>
+            </w:r>
+            <w:proofErr w:type="spellStart"/>
+            <w:proofErr w:type="gramStart"/>
+            <w:r>
+              <w:rPr>
+                <w:rFonts w:ascii="Arial Narrow" w:hAnsi="Arial Narrow"/>
+                <w:sz w:val="24"/>
+                <w:szCs w:val="24"/>
+              </w:rPr>
+              <w:t>answer.get</w:t>
+            </w:r>
+            <w:proofErr w:type="spellEnd"/>
+            <w:r>
+              <w:rPr>
+                <w:rFonts w:ascii="Arial Narrow" w:hAnsi="Arial Narrow"/>
+                <w:sz w:val="24"/>
+                <w:szCs w:val="24"/>
+              </w:rPr>
+              <w:t>(</w:t>
+            </w:r>
+            <w:proofErr w:type="gramEnd"/>
+            <w:r>
+              <w:rPr>
+                <w:rFonts w:ascii="Arial Narrow" w:hAnsi="Arial Narrow"/>
+                <w:sz w:val="24"/>
+                <w:szCs w:val="24"/>
+              </w:rPr>
+              <w:t>2, 0));</w:t>
+            </w:r>
+          </w:p>
+          <w:p>
+            <w:pPr>
+              <w:pStyle w:val="NoSpacing"/>
+              <w:rPr>
+                <w:rFonts w:ascii="Arial Narrow" w:hAnsi="Arial Narrow"/>
+                <w:sz w:val="24"/>
+                <w:szCs w:val="24"/>
+              </w:rPr>
+            </w:pPr>
+            <w:r>
+              <w:rPr>
+                <w:rFonts w:ascii="Arial Narrow" w:hAnsi="Arial Narrow"/>
+                <w:sz w:val="24"/>
+                <w:szCs w:val="24"/>
+              </w:rPr>
+              <w:tab/>
+            </w:r>
+            <w:r>
+              <w:rPr>
+                <w:rFonts w:ascii="Arial Narrow" w:hAnsi="Arial Narrow"/>
+                <w:sz w:val="24"/>
+                <w:szCs w:val="24"/>
+              </w:rPr>
+              <w:tab/>
+            </w:r>
+            <w:proofErr w:type="spellStart"/>
+            <w:r>
+              <w:rPr>
+                <w:rFonts w:ascii="Arial Narrow" w:hAnsi="Arial Narrow"/>
+                <w:sz w:val="24"/>
+                <w:szCs w:val="24"/>
+              </w:rPr>
+              <w:t>System.out.print</w:t>
+            </w:r>
+            <w:proofErr w:type="spellEnd"/>
+            <w:r>
+              <w:rPr>
+                <w:rFonts w:ascii="Arial Narrow" w:hAnsi="Arial Narrow"/>
+                <w:sz w:val="24"/>
+                <w:szCs w:val="24"/>
+              </w:rPr>
+              <w:t>("\</w:t>
+            </w:r>
+            <w:proofErr w:type="spellStart"/>
+            <w:r>
+              <w:rPr>
+                <w:rFonts w:ascii="Arial Narrow" w:hAnsi="Arial Narrow"/>
+                <w:sz w:val="24"/>
+                <w:szCs w:val="24"/>
+              </w:rPr>
+              <w:t>nThe</w:t>
+            </w:r>
+            <w:proofErr w:type="spellEnd"/>
+            <w:r>
+              <w:rPr>
+                <w:rFonts w:ascii="Arial Narrow" w:hAnsi="Arial Narrow"/>
+                <w:sz w:val="24"/>
+                <w:szCs w:val="24"/>
+              </w:rPr>
+              <w:t xml:space="preserve"> equation of the line of regression becomes: ");</w:t>
+            </w:r>
+          </w:p>
+          <w:p>
+            <w:pPr>
+              <w:pStyle w:val="NoSpacing"/>
+              <w:rPr>
+                <w:rFonts w:ascii="Arial Narrow" w:hAnsi="Arial Narrow"/>
+                <w:sz w:val="24"/>
+                <w:szCs w:val="24"/>
+              </w:rPr>
+            </w:pPr>
+            <w:r>
+              <w:rPr>
+                <w:rFonts w:ascii="Arial Narrow" w:hAnsi="Arial Narrow"/>
+                <w:sz w:val="24"/>
+                <w:szCs w:val="24"/>
+              </w:rPr>
+              <w:tab/>
+            </w:r>
+            <w:r>
+              <w:rPr>
+                <w:rFonts w:ascii="Arial Narrow" w:hAnsi="Arial Narrow"/>
+                <w:sz w:val="24"/>
+                <w:szCs w:val="24"/>
+              </w:rPr>
+              <w:tab/>
+            </w:r>
+            <w:proofErr w:type="spellStart"/>
+            <w:r>
+              <w:rPr>
+                <w:rFonts w:ascii="Arial Narrow" w:hAnsi="Arial Narrow"/>
+                <w:sz w:val="24"/>
+                <w:szCs w:val="24"/>
+              </w:rPr>
+              <w:t>System.out.println</w:t>
+            </w:r>
+            <w:proofErr w:type="spellEnd"/>
+            <w:r>
+              <w:rPr>
+                <w:rFonts w:ascii="Arial Narrow" w:hAnsi="Arial Narrow"/>
+                <w:sz w:val="24"/>
+                <w:szCs w:val="24"/>
+              </w:rPr>
+              <w:t xml:space="preserve">("y = "+new </w:t>
+            </w:r>
+            <w:proofErr w:type="spellStart"/>
+            <w:proofErr w:type="gramStart"/>
+            <w:r>
+              <w:rPr>
+                <w:rFonts w:ascii="Arial Narrow" w:hAnsi="Arial Narrow"/>
+                <w:sz w:val="24"/>
+                <w:szCs w:val="24"/>
+              </w:rPr>
+              <w:t>DecimalFormat</w:t>
+            </w:r>
+            <w:proofErr w:type="spellEnd"/>
+            <w:r>
+              <w:rPr>
+                <w:rFonts w:ascii="Arial Narrow" w:hAnsi="Arial Narrow"/>
+                <w:sz w:val="24"/>
+                <w:szCs w:val="24"/>
+              </w:rPr>
+              <w:t>(</w:t>
+            </w:r>
+            <w:proofErr w:type="gramEnd"/>
+            <w:r>
+              <w:rPr>
+                <w:rFonts w:ascii="Arial Narrow" w:hAnsi="Arial Narrow"/>
+                <w:sz w:val="24"/>
+                <w:szCs w:val="24"/>
+              </w:rPr>
+              <w:t>".###").format(</w:t>
+            </w:r>
+            <w:proofErr w:type="spellStart"/>
+            <w:r>
+              <w:rPr>
+                <w:rFonts w:ascii="Arial Narrow" w:hAnsi="Arial Narrow"/>
+                <w:sz w:val="24"/>
+                <w:szCs w:val="24"/>
+              </w:rPr>
+              <w:t>answer.get</w:t>
+            </w:r>
+            <w:proofErr w:type="spellEnd"/>
+            <w:r>
+              <w:rPr>
+                <w:rFonts w:ascii="Arial Narrow" w:hAnsi="Arial Narrow"/>
+                <w:sz w:val="24"/>
+                <w:szCs w:val="24"/>
+              </w:rPr>
+              <w:t xml:space="preserve">(0, 0))+" + "+new </w:t>
+            </w:r>
+            <w:proofErr w:type="spellStart"/>
+            <w:r>
+              <w:rPr>
+                <w:rFonts w:ascii="Arial Narrow" w:hAnsi="Arial Narrow"/>
+                <w:sz w:val="24"/>
+                <w:szCs w:val="24"/>
+              </w:rPr>
+              <w:t>DecimalFormat</w:t>
+            </w:r>
+            <w:proofErr w:type="spellEnd"/>
+            <w:r>
+              <w:rPr>
+                <w:rFonts w:ascii="Arial Narrow" w:hAnsi="Arial Narrow"/>
+                <w:sz w:val="24"/>
+                <w:szCs w:val="24"/>
+              </w:rPr>
+              <w:t>(".###").format(</w:t>
+            </w:r>
+            <w:proofErr w:type="spellStart"/>
+            <w:r>
+              <w:rPr>
+                <w:rFonts w:ascii="Arial Narrow" w:hAnsi="Arial Narrow"/>
+                <w:sz w:val="24"/>
+                <w:szCs w:val="24"/>
+              </w:rPr>
+              <w:t>answer.get</w:t>
+            </w:r>
+            <w:proofErr w:type="spellEnd"/>
+            <w:r>
+              <w:rPr>
+                <w:rFonts w:ascii="Arial Narrow" w:hAnsi="Arial Narrow"/>
+                <w:sz w:val="24"/>
+                <w:szCs w:val="24"/>
+              </w:rPr>
+              <w:t xml:space="preserve">(1, 0))+" * x1 + "+new </w:t>
+            </w:r>
+            <w:proofErr w:type="spellStart"/>
+            <w:r>
+              <w:rPr>
+                <w:rFonts w:ascii="Arial Narrow" w:hAnsi="Arial Narrow"/>
+                <w:sz w:val="24"/>
+                <w:szCs w:val="24"/>
+              </w:rPr>
+              <w:t>DecimalFormat</w:t>
+            </w:r>
+            <w:proofErr w:type="spellEnd"/>
+            <w:r>
+              <w:rPr>
+                <w:rFonts w:ascii="Arial Narrow" w:hAnsi="Arial Narrow"/>
+                <w:sz w:val="24"/>
+                <w:szCs w:val="24"/>
+              </w:rPr>
+              <w:t>(".###").format(</w:t>
+            </w:r>
+            <w:proofErr w:type="spellStart"/>
+            <w:r>
+              <w:rPr>
+                <w:rFonts w:ascii="Arial Narrow" w:hAnsi="Arial Narrow"/>
+                <w:sz w:val="24"/>
+                <w:szCs w:val="24"/>
+              </w:rPr>
+              <w:t>answer.get</w:t>
+            </w:r>
+            <w:proofErr w:type="spellEnd"/>
+            <w:r>
+              <w:rPr>
+                <w:rFonts w:ascii="Arial Narrow" w:hAnsi="Arial Narrow"/>
+                <w:sz w:val="24"/>
+                <w:szCs w:val="24"/>
+              </w:rPr>
+              <w:t>(2, 0))+" * x2");</w:t>
+            </w:r>
+            <w:r>
+              <w:rPr>
+                <w:rFonts w:ascii="Arial Narrow" w:hAnsi="Arial Narrow"/>
+                <w:sz w:val="24"/>
+                <w:szCs w:val="24"/>
+              </w:rPr>
+              <w:tab/>
+            </w:r>
+          </w:p>
+          <w:p>
+            <w:pPr>
+              <w:pStyle w:val="NoSpacing"/>
+              <w:rPr>
+                <w:rFonts w:ascii="Arial Narrow" w:hAnsi="Arial Narrow"/>
+                <w:sz w:val="24"/>
+                <w:szCs w:val="24"/>
+              </w:rPr>
+            </w:pPr>
+            <w:r>
+              <w:rPr>
+                <w:rFonts w:ascii="Arial Narrow" w:hAnsi="Arial Narrow"/>
+                <w:sz w:val="24"/>
+                <w:szCs w:val="24"/>
+              </w:rPr>
+              <w:tab/>
+            </w:r>
+            <w:r>
+              <w:rPr>
+                <w:rFonts w:ascii="Arial Narrow" w:hAnsi="Arial Narrow"/>
+                <w:sz w:val="24"/>
+                <w:szCs w:val="24"/>
+              </w:rPr>
+              <w:tab/>
+            </w:r>
+            <w:proofErr w:type="spellStart"/>
+            <w:r>
+              <w:rPr>
+                <w:rFonts w:ascii="Arial Narrow" w:hAnsi="Arial Narrow"/>
+                <w:sz w:val="24"/>
+                <w:szCs w:val="24"/>
+              </w:rPr>
+              <w:t>System.out.print</w:t>
+            </w:r>
+            <w:proofErr w:type="spellEnd"/>
+            <w:r>
+              <w:rPr>
+                <w:rFonts w:ascii="Arial Narrow" w:hAnsi="Arial Narrow"/>
+                <w:sz w:val="24"/>
+                <w:szCs w:val="24"/>
+              </w:rPr>
+              <w:t>("\</w:t>
+            </w:r>
+            <w:proofErr w:type="spellStart"/>
+            <w:r>
+              <w:rPr>
+                <w:rFonts w:ascii="Arial Narrow" w:hAnsi="Arial Narrow"/>
+                <w:sz w:val="24"/>
+                <w:szCs w:val="24"/>
+              </w:rPr>
+              <w:t>nEnter</w:t>
+            </w:r>
+            <w:proofErr w:type="spellEnd"/>
+            <w:r>
+              <w:rPr>
+                <w:rFonts w:ascii="Arial Narrow" w:hAnsi="Arial Narrow"/>
+                <w:sz w:val="24"/>
+                <w:szCs w:val="24"/>
+              </w:rPr>
+              <w:t xml:space="preserve"> the marks in IA1 and IA2: ");</w:t>
+            </w:r>
+          </w:p>
+          <w:p>
+            <w:pPr>
+              <w:pStyle w:val="NoSpacing"/>
+              <w:rPr>
+                <w:rFonts w:ascii="Arial Narrow" w:hAnsi="Arial Narrow"/>
+                <w:sz w:val="24"/>
+                <w:szCs w:val="24"/>
+              </w:rPr>
+            </w:pPr>
+            <w:r>
+              <w:rPr>
+                <w:rFonts w:ascii="Arial Narrow" w:hAnsi="Arial Narrow"/>
+                <w:sz w:val="24"/>
+                <w:szCs w:val="24"/>
+              </w:rPr>
+              <w:tab/>
+            </w:r>
+            <w:r>
+              <w:rPr>
+                <w:rFonts w:ascii="Arial Narrow" w:hAnsi="Arial Narrow"/>
+                <w:sz w:val="24"/>
+                <w:szCs w:val="24"/>
+              </w:rPr>
+              <w:tab/>
+              <w:t xml:space="preserve">int marks1 = </w:t>
+            </w:r>
+            <w:proofErr w:type="spellStart"/>
+            <w:proofErr w:type="gramStart"/>
+            <w:r>
+              <w:rPr>
+                <w:rFonts w:ascii="Arial Narrow" w:hAnsi="Arial Narrow"/>
+                <w:sz w:val="24"/>
+                <w:szCs w:val="24"/>
+              </w:rPr>
+              <w:t>t.nextInt</w:t>
+            </w:r>
+            <w:proofErr w:type="spellEnd"/>
+            <w:proofErr w:type="gramEnd"/>
+            <w:r>
+              <w:rPr>
+                <w:rFonts w:ascii="Arial Narrow" w:hAnsi="Arial Narrow"/>
+                <w:sz w:val="24"/>
+                <w:szCs w:val="24"/>
+              </w:rPr>
+              <w:t>();</w:t>
+            </w:r>
+          </w:p>
+          <w:p>
+            <w:pPr>
+              <w:pStyle w:val="NoSpacing"/>
+              <w:rPr>
+                <w:rFonts w:ascii="Arial Narrow" w:hAnsi="Arial Narrow"/>
+                <w:sz w:val="24"/>
+                <w:szCs w:val="24"/>
+              </w:rPr>
+            </w:pPr>
+            <w:r>
+              <w:rPr>
+                <w:rFonts w:ascii="Arial Narrow" w:hAnsi="Arial Narrow"/>
+                <w:sz w:val="24"/>
+                <w:szCs w:val="24"/>
+              </w:rPr>
+              <w:tab/>
+            </w:r>
+            <w:r>
+              <w:rPr>
+                <w:rFonts w:ascii="Arial Narrow" w:hAnsi="Arial Narrow"/>
+                <w:sz w:val="24"/>
+                <w:szCs w:val="24"/>
+              </w:rPr>
+              <w:tab/>
+              <w:t xml:space="preserve">int marks2 = </w:t>
+            </w:r>
+            <w:proofErr w:type="spellStart"/>
+            <w:proofErr w:type="gramStart"/>
+            <w:r>
+              <w:rPr>
+                <w:rFonts w:ascii="Arial Narrow" w:hAnsi="Arial Narrow"/>
+                <w:sz w:val="24"/>
+                <w:szCs w:val="24"/>
+              </w:rPr>
+              <w:t>t.nextInt</w:t>
+            </w:r>
+            <w:proofErr w:type="spellEnd"/>
+            <w:proofErr w:type="gramEnd"/>
+            <w:r>
+              <w:rPr>
+                <w:rFonts w:ascii="Arial Narrow" w:hAnsi="Arial Narrow"/>
+                <w:sz w:val="24"/>
+                <w:szCs w:val="24"/>
+              </w:rPr>
+              <w:t>();</w:t>
+            </w:r>
+          </w:p>
+          <w:p>
+            <w:pPr>
+              <w:pStyle w:val="NoSpacing"/>
+              <w:rPr>
+                <w:rFonts w:ascii="Arial Narrow" w:hAnsi="Arial Narrow"/>
+                <w:sz w:val="24"/>
+                <w:szCs w:val="24"/>
+              </w:rPr>
+            </w:pPr>
+            <w:r>
+              <w:rPr>
+                <w:rFonts w:ascii="Arial Narrow" w:hAnsi="Arial Narrow"/>
+                <w:sz w:val="24"/>
+                <w:szCs w:val="24"/>
+              </w:rPr>
+              <w:tab/>
+            </w:r>
+            <w:r>
+              <w:rPr>
+                <w:rFonts w:ascii="Arial Narrow" w:hAnsi="Arial Narrow"/>
+                <w:sz w:val="24"/>
+                <w:szCs w:val="24"/>
+              </w:rPr>
+              <w:tab/>
+              <w:t xml:space="preserve">double </w:t>
+            </w:r>
+            <w:proofErr w:type="spellStart"/>
+            <w:r>
+              <w:rPr>
+                <w:rFonts w:ascii="Arial Narrow" w:hAnsi="Arial Narrow"/>
+                <w:sz w:val="24"/>
+                <w:szCs w:val="24"/>
+              </w:rPr>
+              <w:t>eseMarks</w:t>
+            </w:r>
+            <w:proofErr w:type="spellEnd"/>
+            <w:r>
+              <w:rPr>
+                <w:rFonts w:ascii="Arial Narrow" w:hAnsi="Arial Narrow"/>
+                <w:sz w:val="24"/>
+                <w:szCs w:val="24"/>
+              </w:rPr>
+              <w:t xml:space="preserve"> = </w:t>
+            </w:r>
+            <w:proofErr w:type="spellStart"/>
+            <w:proofErr w:type="gramStart"/>
+            <w:r>
+              <w:rPr>
+                <w:rFonts w:ascii="Arial Narrow" w:hAnsi="Arial Narrow"/>
+                <w:sz w:val="24"/>
+                <w:szCs w:val="24"/>
+              </w:rPr>
+              <w:t>answer.get</w:t>
+            </w:r>
+            <w:proofErr w:type="spellEnd"/>
+            <w:r>
+              <w:rPr>
+                <w:rFonts w:ascii="Arial Narrow" w:hAnsi="Arial Narrow"/>
+                <w:sz w:val="24"/>
+                <w:szCs w:val="24"/>
+              </w:rPr>
+              <w:t>(</w:t>
+            </w:r>
+            <w:proofErr w:type="gramEnd"/>
+            <w:r>
+              <w:rPr>
+                <w:rFonts w:ascii="Arial Narrow" w:hAnsi="Arial Narrow"/>
+                <w:sz w:val="24"/>
+                <w:szCs w:val="24"/>
+              </w:rPr>
+              <w:t xml:space="preserve">0, 0) + </w:t>
+            </w:r>
+            <w:proofErr w:type="spellStart"/>
+            <w:r>
+              <w:rPr>
+                <w:rFonts w:ascii="Arial Narrow" w:hAnsi="Arial Narrow"/>
+                <w:sz w:val="24"/>
+                <w:szCs w:val="24"/>
+              </w:rPr>
+              <w:t>answer.get</w:t>
+            </w:r>
+            <w:proofErr w:type="spellEnd"/>
+            <w:r>
+              <w:rPr>
+                <w:rFonts w:ascii="Arial Narrow" w:hAnsi="Arial Narrow"/>
+                <w:sz w:val="24"/>
+                <w:szCs w:val="24"/>
+              </w:rPr>
+              <w:t xml:space="preserve">(1, 0)*marks1 + </w:t>
+            </w:r>
+            <w:proofErr w:type="spellStart"/>
+            <w:r>
+              <w:rPr>
+                <w:rFonts w:ascii="Arial Narrow" w:hAnsi="Arial Narrow"/>
+                <w:sz w:val="24"/>
+                <w:szCs w:val="24"/>
+              </w:rPr>
+              <w:t>answer.get</w:t>
+            </w:r>
+            <w:proofErr w:type="spellEnd"/>
+            <w:r>
+              <w:rPr>
+                <w:rFonts w:ascii="Arial Narrow" w:hAnsi="Arial Narrow"/>
+                <w:sz w:val="24"/>
+                <w:szCs w:val="24"/>
+              </w:rPr>
+              <w:t>(2, 0)*marks2;</w:t>
+            </w:r>
+          </w:p>
+          <w:p>
+            <w:pPr>
+              <w:pStyle w:val="NoSpacing"/>
+              <w:rPr>
+                <w:rFonts w:ascii="Arial Narrow" w:hAnsi="Arial Narrow"/>
+                <w:sz w:val="24"/>
+                <w:szCs w:val="24"/>
+              </w:rPr>
+            </w:pPr>
+            <w:r>
+              <w:rPr>
+                <w:rFonts w:ascii="Arial Narrow" w:hAnsi="Arial Narrow"/>
+                <w:sz w:val="24"/>
+                <w:szCs w:val="24"/>
+              </w:rPr>
+              <w:tab/>
+            </w:r>
+            <w:r>
+              <w:rPr>
+                <w:rFonts w:ascii="Arial Narrow" w:hAnsi="Arial Narrow"/>
+                <w:sz w:val="24"/>
+                <w:szCs w:val="24"/>
+              </w:rPr>
+              <w:tab/>
+            </w:r>
+            <w:proofErr w:type="spellStart"/>
+            <w:r>
+              <w:rPr>
+                <w:rFonts w:ascii="Arial Narrow" w:hAnsi="Arial Narrow"/>
+                <w:sz w:val="24"/>
+                <w:szCs w:val="24"/>
+              </w:rPr>
+              <w:t>System.out.print</w:t>
+            </w:r>
+            <w:proofErr w:type="spellEnd"/>
+            <w:r>
+              <w:rPr>
+                <w:rFonts w:ascii="Arial Narrow" w:hAnsi="Arial Narrow"/>
+                <w:sz w:val="24"/>
+                <w:szCs w:val="24"/>
+              </w:rPr>
+              <w:t xml:space="preserve">("The marks predicted in ESE are: "); </w:t>
+            </w:r>
+          </w:p>
+          <w:p>
+            <w:pPr>
+              <w:pStyle w:val="NoSpacing"/>
+              <w:rPr>
+                <w:rFonts w:ascii="Arial Narrow" w:hAnsi="Arial Narrow"/>
+                <w:sz w:val="24"/>
+                <w:szCs w:val="24"/>
+              </w:rPr>
+            </w:pPr>
+            <w:r>
+              <w:rPr>
+                <w:rFonts w:ascii="Arial Narrow" w:hAnsi="Arial Narrow"/>
+                <w:sz w:val="24"/>
+                <w:szCs w:val="24"/>
+              </w:rPr>
+              <w:tab/>
+            </w:r>
+            <w:r>
+              <w:rPr>
+                <w:rFonts w:ascii="Arial Narrow" w:hAnsi="Arial Narrow"/>
+                <w:sz w:val="24"/>
+                <w:szCs w:val="24"/>
+              </w:rPr>
+              <w:tab/>
+            </w:r>
+            <w:proofErr w:type="spellStart"/>
+            <w:r>
+              <w:rPr>
+                <w:rFonts w:ascii="Arial Narrow" w:hAnsi="Arial Narrow"/>
+                <w:sz w:val="24"/>
+                <w:szCs w:val="24"/>
+              </w:rPr>
+              <w:t>System.out.println</w:t>
+            </w:r>
+            <w:proofErr w:type="spellEnd"/>
+            <w:r>
+              <w:rPr>
+                <w:rFonts w:ascii="Arial Narrow" w:hAnsi="Arial Narrow"/>
+                <w:sz w:val="24"/>
+                <w:szCs w:val="24"/>
+              </w:rPr>
+              <w:t xml:space="preserve">(new </w:t>
+            </w:r>
+            <w:proofErr w:type="spellStart"/>
+            <w:r>
+              <w:rPr>
+                <w:rFonts w:ascii="Arial Narrow" w:hAnsi="Arial Narrow"/>
+                <w:sz w:val="24"/>
+                <w:szCs w:val="24"/>
+              </w:rPr>
+              <w:t>DecimalFormat</w:t>
+            </w:r>
+            <w:proofErr w:type="spellEnd"/>
+            <w:r>
+              <w:rPr>
+                <w:rFonts w:ascii="Arial Narrow" w:hAnsi="Arial Narrow"/>
+                <w:sz w:val="24"/>
+                <w:szCs w:val="24"/>
+              </w:rPr>
+              <w:t>(</w:t>
+            </w:r>
+            <w:proofErr w:type="gramStart"/>
+            <w:r>
+              <w:rPr>
+                <w:rFonts w:ascii="Arial Narrow" w:hAnsi="Arial Narrow"/>
+                <w:sz w:val="24"/>
+                <w:szCs w:val="24"/>
+              </w:rPr>
+              <w:t>".#</w:t>
+            </w:r>
+            <w:proofErr w:type="gramEnd"/>
+            <w:r>
+              <w:rPr>
+                <w:rFonts w:ascii="Arial Narrow" w:hAnsi="Arial Narrow"/>
+                <w:sz w:val="24"/>
+                <w:szCs w:val="24"/>
+              </w:rPr>
+              <w:t>##").format(</w:t>
+            </w:r>
+            <w:proofErr w:type="spellStart"/>
+            <w:r>
+              <w:rPr>
+                <w:rFonts w:ascii="Arial Narrow" w:hAnsi="Arial Narrow"/>
+                <w:sz w:val="24"/>
+                <w:szCs w:val="24"/>
+              </w:rPr>
+              <w:t>eseMarks</w:t>
+            </w:r>
+            <w:proofErr w:type="spellEnd"/>
+            <w:r>
+              <w:rPr>
+                <w:rFonts w:ascii="Arial Narrow" w:hAnsi="Arial Narrow"/>
+                <w:sz w:val="24"/>
+                <w:szCs w:val="24"/>
+              </w:rPr>
+              <w:t>));</w:t>
             </w:r>
           </w:p>
           <w:p>
@@ -2904,24 +4595,43 @@
                 <w:szCs w:val="24"/>
               </w:rPr>
               <w:tab/>
-              <w:t>private static int sumProductOfLists(List&lt;Integer&gt; list1, List&lt;Integer&gt; list2) {</w:t>
-            </w:r>
-          </w:p>
-          <w:p>
-            <w:pPr>
-              <w:pStyle w:val="NoSpacing"/>
-              <w:rPr>
-                <w:rFonts w:ascii="Arial Narrow" w:hAnsi="Arial Narrow"/>
-                <w:sz w:val="24"/>
-                <w:szCs w:val="24"/>
-              </w:rPr>
-            </w:pPr>
-            <w:r>
-              <w:rPr>
-                <w:rFonts w:ascii="Arial Narrow" w:hAnsi="Arial Narrow"/>
-                <w:sz w:val="24"/>
-                <w:szCs w:val="24"/>
-              </w:rPr>
+              <w:t xml:space="preserve">private static int </w:t>
+            </w:r>
+            <w:proofErr w:type="spellStart"/>
+            <w:r>
+              <w:rPr>
+                <w:rFonts w:ascii="Arial Narrow" w:hAnsi="Arial Narrow"/>
+                <w:sz w:val="24"/>
+                <w:szCs w:val="24"/>
+              </w:rPr>
+              <w:t>sumProductOfLists</w:t>
+            </w:r>
+            <w:proofErr w:type="spellEnd"/>
+            <w:r>
+              <w:rPr>
+                <w:rFonts w:ascii="Arial Narrow" w:hAnsi="Arial Narrow"/>
+                <w:sz w:val="24"/>
+                <w:szCs w:val="24"/>
+              </w:rPr>
+              <w:t>(List&lt;Integer&gt; list1, List&lt;Integer&gt; list2) {</w:t>
+            </w:r>
+          </w:p>
+          <w:p>
+            <w:pPr>
+              <w:pStyle w:val="NoSpacing"/>
+              <w:rPr>
+                <w:rFonts w:ascii="Arial Narrow" w:hAnsi="Arial Narrow"/>
+                <w:sz w:val="24"/>
+                <w:szCs w:val="24"/>
+              </w:rPr>
+            </w:pPr>
+            <w:r>
+              <w:rPr>
+                <w:rFonts w:ascii="Arial Narrow" w:hAnsi="Arial Narrow"/>
+                <w:sz w:val="24"/>
+                <w:szCs w:val="24"/>
+              </w:rPr>
+              <w:lastRenderedPageBreak/>
               <w:tab/>
             </w:r>
             <w:r>
@@ -2985,42 +4695,149 @@
                 <w:szCs w:val="24"/>
               </w:rPr>
               <w:tab/>
-              <w:t>for(int i=0; i&lt;list1.size(); i++) {</w:t>
-            </w:r>
-          </w:p>
-          <w:p>
-            <w:pPr>
-              <w:pStyle w:val="NoSpacing"/>
-              <w:rPr>
-                <w:rFonts w:ascii="Arial Narrow" w:hAnsi="Arial Narrow"/>
-                <w:sz w:val="24"/>
-                <w:szCs w:val="24"/>
-              </w:rPr>
-            </w:pPr>
-            <w:r>
-              <w:rPr>
-                <w:rFonts w:ascii="Arial Narrow" w:hAnsi="Arial Narrow"/>
-                <w:sz w:val="24"/>
-                <w:szCs w:val="24"/>
-              </w:rPr>
-              <w:tab/>
-            </w:r>
-            <w:r>
-              <w:rPr>
-                <w:rFonts w:ascii="Arial Narrow" w:hAnsi="Arial Narrow"/>
-                <w:sz w:val="24"/>
-                <w:szCs w:val="24"/>
-              </w:rPr>
-              <w:tab/>
-            </w:r>
-            <w:r>
-              <w:rPr>
-                <w:rFonts w:ascii="Arial Narrow" w:hAnsi="Arial Narrow"/>
-                <w:sz w:val="24"/>
-                <w:szCs w:val="24"/>
-              </w:rPr>
-              <w:tab/>
-              <w:t>sum += list1.get(i) * list2.get(i);</w:t>
+            </w:r>
+            <w:proofErr w:type="gramStart"/>
+            <w:r>
+              <w:rPr>
+                <w:rFonts w:ascii="Arial Narrow" w:hAnsi="Arial Narrow"/>
+                <w:sz w:val="24"/>
+                <w:szCs w:val="24"/>
+              </w:rPr>
+              <w:t>for(</w:t>
+            </w:r>
+            <w:proofErr w:type="gramEnd"/>
+            <w:r>
+              <w:rPr>
+                <w:rFonts w:ascii="Arial Narrow" w:hAnsi="Arial Narrow"/>
+                <w:sz w:val="24"/>
+                <w:szCs w:val="24"/>
+              </w:rPr>
+              <w:t xml:space="preserve">int </w:t>
+            </w:r>
+            <w:proofErr w:type="spellStart"/>
+            <w:r>
+              <w:rPr>
+                <w:rFonts w:ascii="Arial Narrow" w:hAnsi="Arial Narrow"/>
+                <w:sz w:val="24"/>
+                <w:szCs w:val="24"/>
+              </w:rPr>
+              <w:t>i</w:t>
+            </w:r>
+            <w:proofErr w:type="spellEnd"/>
+            <w:r>
+              <w:rPr>
+                <w:rFonts w:ascii="Arial Narrow" w:hAnsi="Arial Narrow"/>
+                <w:sz w:val="24"/>
+                <w:szCs w:val="24"/>
+              </w:rPr>
+              <w:t xml:space="preserve">=0; </w:t>
+            </w:r>
+            <w:proofErr w:type="spellStart"/>
+            <w:r>
+              <w:rPr>
+                <w:rFonts w:ascii="Arial Narrow" w:hAnsi="Arial Narrow"/>
+                <w:sz w:val="24"/>
+                <w:szCs w:val="24"/>
+              </w:rPr>
+              <w:t>i</w:t>
+            </w:r>
+            <w:proofErr w:type="spellEnd"/>
+            <w:r>
+              <w:rPr>
+                <w:rFonts w:ascii="Arial Narrow" w:hAnsi="Arial Narrow"/>
+                <w:sz w:val="24"/>
+                <w:szCs w:val="24"/>
+              </w:rPr>
+              <w:t xml:space="preserve">&lt;list1.size(); </w:t>
+            </w:r>
+            <w:proofErr w:type="spellStart"/>
+            <w:r>
+              <w:rPr>
+                <w:rFonts w:ascii="Arial Narrow" w:hAnsi="Arial Narrow"/>
+                <w:sz w:val="24"/>
+                <w:szCs w:val="24"/>
+              </w:rPr>
+              <w:t>i</w:t>
+            </w:r>
+            <w:proofErr w:type="spellEnd"/>
+            <w:r>
+              <w:rPr>
+                <w:rFonts w:ascii="Arial Narrow" w:hAnsi="Arial Narrow"/>
+                <w:sz w:val="24"/>
+                <w:szCs w:val="24"/>
+              </w:rPr>
+              <w:t>++) {</w:t>
+            </w:r>
+          </w:p>
+          <w:p>
+            <w:pPr>
+              <w:pStyle w:val="NoSpacing"/>
+              <w:rPr>
+                <w:rFonts w:ascii="Arial Narrow" w:hAnsi="Arial Narrow"/>
+                <w:sz w:val="24"/>
+                <w:szCs w:val="24"/>
+              </w:rPr>
+            </w:pPr>
+            <w:r>
+              <w:rPr>
+                <w:rFonts w:ascii="Arial Narrow" w:hAnsi="Arial Narrow"/>
+                <w:sz w:val="24"/>
+                <w:szCs w:val="24"/>
+              </w:rPr>
+              <w:tab/>
+            </w:r>
+            <w:r>
+              <w:rPr>
+                <w:rFonts w:ascii="Arial Narrow" w:hAnsi="Arial Narrow"/>
+                <w:sz w:val="24"/>
+                <w:szCs w:val="24"/>
+              </w:rPr>
+              <w:tab/>
+            </w:r>
+            <w:r>
+              <w:rPr>
+                <w:rFonts w:ascii="Arial Narrow" w:hAnsi="Arial Narrow"/>
+                <w:sz w:val="24"/>
+                <w:szCs w:val="24"/>
+              </w:rPr>
+              <w:tab/>
+              <w:t>sum += list1.get(</w:t>
+            </w:r>
+            <w:proofErr w:type="spellStart"/>
+            <w:r>
+              <w:rPr>
+                <w:rFonts w:ascii="Arial Narrow" w:hAnsi="Arial Narrow"/>
+                <w:sz w:val="24"/>
+                <w:szCs w:val="24"/>
+              </w:rPr>
+              <w:t>i</w:t>
+            </w:r>
+            <w:proofErr w:type="spellEnd"/>
+            <w:r>
+              <w:rPr>
+                <w:rFonts w:ascii="Arial Narrow" w:hAnsi="Arial Narrow"/>
+                <w:sz w:val="24"/>
+                <w:szCs w:val="24"/>
+              </w:rPr>
+              <w:t>) * list2.get(</w:t>
+            </w:r>
+            <w:proofErr w:type="spellStart"/>
+            <w:r>
+              <w:rPr>
+                <w:rFonts w:ascii="Arial Narrow" w:hAnsi="Arial Narrow"/>
+                <w:sz w:val="24"/>
+                <w:szCs w:val="24"/>
+              </w:rPr>
+              <w:t>i</w:t>
+            </w:r>
+            <w:proofErr w:type="spellEnd"/>
+            <w:r>
+              <w:rPr>
+                <w:rFonts w:ascii="Arial Narrow" w:hAnsi="Arial Narrow"/>
+                <w:sz w:val="24"/>
+                <w:szCs w:val="24"/>
+              </w:rPr>
+              <w:t>);</w:t>
             </w:r>
           </w:p>
           <w:p>
@@ -3112,7 +4929,25 @@
                 <w:szCs w:val="24"/>
               </w:rPr>
               <w:tab/>
-              <w:t>private static int sumListSquare(List&lt;Integer&gt; list) {</w:t>
+              <w:t xml:space="preserve">private static int </w:t>
+            </w:r>
+            <w:proofErr w:type="spellStart"/>
+            <w:r>
+              <w:rPr>
+                <w:rFonts w:ascii="Arial Narrow" w:hAnsi="Arial Narrow"/>
+                <w:sz w:val="24"/>
+                <w:szCs w:val="24"/>
+              </w:rPr>
+              <w:t>sumListSquare</w:t>
+            </w:r>
+            <w:proofErr w:type="spellEnd"/>
+            <w:r>
+              <w:rPr>
+                <w:rFonts w:ascii="Arial Narrow" w:hAnsi="Arial Narrow"/>
+                <w:sz w:val="24"/>
+                <w:szCs w:val="24"/>
+              </w:rPr>
+              <w:t>(List&lt;Integer&gt; list) {</w:t>
             </w:r>
           </w:p>
           <w:p>
@@ -3184,52 +5019,212 @@
                 <w:sz w:val="24"/>
                 <w:szCs w:val="24"/>
               </w:rPr>
-              <w:lastRenderedPageBreak/>
-              <w:tab/>
-            </w:r>
-            <w:r>
-              <w:rPr>
-                <w:rFonts w:ascii="Arial Narrow" w:hAnsi="Arial Narrow"/>
-                <w:sz w:val="24"/>
-                <w:szCs w:val="24"/>
-              </w:rPr>
-              <w:tab/>
-              <w:t>for(int i=0; i&lt;list.size(); i++) {</w:t>
-            </w:r>
-          </w:p>
-          <w:p>
-            <w:pPr>
-              <w:pStyle w:val="NoSpacing"/>
-              <w:rPr>
-                <w:rFonts w:ascii="Arial Narrow" w:hAnsi="Arial Narrow"/>
-                <w:sz w:val="24"/>
-                <w:szCs w:val="24"/>
-              </w:rPr>
-            </w:pPr>
-            <w:r>
-              <w:rPr>
-                <w:rFonts w:ascii="Arial Narrow" w:hAnsi="Arial Narrow"/>
-                <w:sz w:val="24"/>
-                <w:szCs w:val="24"/>
-              </w:rPr>
-              <w:tab/>
-            </w:r>
-            <w:r>
-              <w:rPr>
-                <w:rFonts w:ascii="Arial Narrow" w:hAnsi="Arial Narrow"/>
-                <w:sz w:val="24"/>
-                <w:szCs w:val="24"/>
-              </w:rPr>
-              <w:tab/>
-            </w:r>
-            <w:r>
-              <w:rPr>
-                <w:rFonts w:ascii="Arial Narrow" w:hAnsi="Arial Narrow"/>
-                <w:sz w:val="24"/>
-                <w:szCs w:val="24"/>
-              </w:rPr>
-              <w:tab/>
-              <w:t xml:space="preserve">sum += list.get(i) * list.get(i); </w:t>
+              <w:tab/>
+            </w:r>
+            <w:r>
+              <w:rPr>
+                <w:rFonts w:ascii="Arial Narrow" w:hAnsi="Arial Narrow"/>
+                <w:sz w:val="24"/>
+                <w:szCs w:val="24"/>
+              </w:rPr>
+              <w:tab/>
+            </w:r>
+            <w:proofErr w:type="gramStart"/>
+            <w:r>
+              <w:rPr>
+                <w:rFonts w:ascii="Arial Narrow" w:hAnsi="Arial Narrow"/>
+                <w:sz w:val="24"/>
+                <w:szCs w:val="24"/>
+              </w:rPr>
+              <w:t>for(</w:t>
+            </w:r>
+            <w:proofErr w:type="gramEnd"/>
+            <w:r>
+              <w:rPr>
+                <w:rFonts w:ascii="Arial Narrow" w:hAnsi="Arial Narrow"/>
+                <w:sz w:val="24"/>
+                <w:szCs w:val="24"/>
+              </w:rPr>
+              <w:t xml:space="preserve">int </w:t>
+            </w:r>
+            <w:proofErr w:type="spellStart"/>
+            <w:r>
+              <w:rPr>
+                <w:rFonts w:ascii="Arial Narrow" w:hAnsi="Arial Narrow"/>
+                <w:sz w:val="24"/>
+                <w:szCs w:val="24"/>
+              </w:rPr>
+              <w:t>i</w:t>
+            </w:r>
+            <w:proofErr w:type="spellEnd"/>
+            <w:r>
+              <w:rPr>
+                <w:rFonts w:ascii="Arial Narrow" w:hAnsi="Arial Narrow"/>
+                <w:sz w:val="24"/>
+                <w:szCs w:val="24"/>
+              </w:rPr>
+              <w:t xml:space="preserve">=0; </w:t>
+            </w:r>
+            <w:proofErr w:type="spellStart"/>
+            <w:r>
+              <w:rPr>
+                <w:rFonts w:ascii="Arial Narrow" w:hAnsi="Arial Narrow"/>
+                <w:sz w:val="24"/>
+                <w:szCs w:val="24"/>
+              </w:rPr>
+              <w:t>i</w:t>
+            </w:r>
+            <w:proofErr w:type="spellEnd"/>
+            <w:r>
+              <w:rPr>
+                <w:rFonts w:ascii="Arial Narrow" w:hAnsi="Arial Narrow"/>
+                <w:sz w:val="24"/>
+                <w:szCs w:val="24"/>
+              </w:rPr>
+              <w:t>&lt;</w:t>
+            </w:r>
+            <w:proofErr w:type="spellStart"/>
+            <w:r>
+              <w:rPr>
+                <w:rFonts w:ascii="Arial Narrow" w:hAnsi="Arial Narrow"/>
+                <w:sz w:val="24"/>
+                <w:szCs w:val="24"/>
+              </w:rPr>
+              <w:t>list.size</w:t>
+            </w:r>
+            <w:proofErr w:type="spellEnd"/>
+            <w:r>
+              <w:rPr>
+                <w:rFonts w:ascii="Arial Narrow" w:hAnsi="Arial Narrow"/>
+                <w:sz w:val="24"/>
+                <w:szCs w:val="24"/>
+              </w:rPr>
+              <w:t xml:space="preserve">(); </w:t>
+            </w:r>
+            <w:proofErr w:type="spellStart"/>
+            <w:r>
+              <w:rPr>
+                <w:rFonts w:ascii="Arial Narrow" w:hAnsi="Arial Narrow"/>
+                <w:sz w:val="24"/>
+                <w:szCs w:val="24"/>
+              </w:rPr>
+              <w:t>i</w:t>
+            </w:r>
+            <w:proofErr w:type="spellEnd"/>
+            <w:r>
+              <w:rPr>
+                <w:rFonts w:ascii="Arial Narrow" w:hAnsi="Arial Narrow"/>
+                <w:sz w:val="24"/>
+                <w:szCs w:val="24"/>
+              </w:rPr>
+              <w:t>++) {</w:t>
+            </w:r>
+          </w:p>
+          <w:p>
+            <w:pPr>
+              <w:pStyle w:val="NoSpacing"/>
+              <w:rPr>
+                <w:rFonts w:ascii="Arial Narrow" w:hAnsi="Arial Narrow"/>
+                <w:sz w:val="24"/>
+                <w:szCs w:val="24"/>
+              </w:rPr>
+            </w:pPr>
+            <w:r>
+              <w:rPr>
+                <w:rFonts w:ascii="Arial Narrow" w:hAnsi="Arial Narrow"/>
+                <w:sz w:val="24"/>
+                <w:szCs w:val="24"/>
+              </w:rPr>
+              <w:tab/>
+            </w:r>
+            <w:r>
+              <w:rPr>
+                <w:rFonts w:ascii="Arial Narrow" w:hAnsi="Arial Narrow"/>
+                <w:sz w:val="24"/>
+                <w:szCs w:val="24"/>
+              </w:rPr>
+              <w:tab/>
+            </w:r>
+            <w:r>
+              <w:rPr>
+                <w:rFonts w:ascii="Arial Narrow" w:hAnsi="Arial Narrow"/>
+                <w:sz w:val="24"/>
+                <w:szCs w:val="24"/>
+              </w:rPr>
+              <w:tab/>
+              <w:t xml:space="preserve">sum += </w:t>
+            </w:r>
+            <w:proofErr w:type="spellStart"/>
+            <w:r>
+              <w:rPr>
+                <w:rFonts w:ascii="Arial Narrow" w:hAnsi="Arial Narrow"/>
+                <w:sz w:val="24"/>
+                <w:szCs w:val="24"/>
+              </w:rPr>
+              <w:t>list.get</w:t>
+            </w:r>
+            <w:proofErr w:type="spellEnd"/>
+            <w:r>
+              <w:rPr>
+                <w:rFonts w:ascii="Arial Narrow" w:hAnsi="Arial Narrow"/>
+                <w:sz w:val="24"/>
+                <w:szCs w:val="24"/>
+              </w:rPr>
+              <w:t>(</w:t>
+            </w:r>
+            <w:proofErr w:type="spellStart"/>
+            <w:r>
+              <w:rPr>
+                <w:rFonts w:ascii="Arial Narrow" w:hAnsi="Arial Narrow"/>
+                <w:sz w:val="24"/>
+                <w:szCs w:val="24"/>
+              </w:rPr>
+              <w:t>i</w:t>
+            </w:r>
+            <w:proofErr w:type="spellEnd"/>
+            <w:r>
+              <w:rPr>
+                <w:rFonts w:ascii="Arial Narrow" w:hAnsi="Arial Narrow"/>
+                <w:sz w:val="24"/>
+                <w:szCs w:val="24"/>
+              </w:rPr>
+              <w:t xml:space="preserve">) * </w:t>
+            </w:r>
+            <w:proofErr w:type="spellStart"/>
+            <w:r>
+              <w:rPr>
+                <w:rFonts w:ascii="Arial Narrow" w:hAnsi="Arial Narrow"/>
+                <w:sz w:val="24"/>
+                <w:szCs w:val="24"/>
+              </w:rPr>
+              <w:t>list.get</w:t>
+            </w:r>
+            <w:proofErr w:type="spellEnd"/>
+            <w:r>
+              <w:rPr>
+                <w:rFonts w:ascii="Arial Narrow" w:hAnsi="Arial Narrow"/>
+                <w:sz w:val="24"/>
+                <w:szCs w:val="24"/>
+              </w:rPr>
+              <w:t>(</w:t>
+            </w:r>
+            <w:proofErr w:type="spellStart"/>
+            <w:r>
+              <w:rPr>
+                <w:rFonts w:ascii="Arial Narrow" w:hAnsi="Arial Narrow"/>
+                <w:sz w:val="24"/>
+                <w:szCs w:val="24"/>
+              </w:rPr>
+              <w:t>i</w:t>
+            </w:r>
+            <w:proofErr w:type="spellEnd"/>
+            <w:r>
+              <w:rPr>
+                <w:rFonts w:ascii="Arial Narrow" w:hAnsi="Arial Narrow"/>
+                <w:sz w:val="24"/>
+                <w:szCs w:val="24"/>
+              </w:rPr>
+              <w:t xml:space="preserve">); </w:t>
             </w:r>
           </w:p>
           <w:p>
@@ -3321,7 +5316,25 @@
                 <w:szCs w:val="24"/>
               </w:rPr>
               <w:tab/>
-              <w:t>private static int sumList(List&lt;Integer&gt; list) {</w:t>
+              <w:t xml:space="preserve">private static int </w:t>
+            </w:r>
+            <w:proofErr w:type="spellStart"/>
+            <w:r>
+              <w:rPr>
+                <w:rFonts w:ascii="Arial Narrow" w:hAnsi="Arial Narrow"/>
+                <w:sz w:val="24"/>
+                <w:szCs w:val="24"/>
+              </w:rPr>
+              <w:t>sumList</w:t>
+            </w:r>
+            <w:proofErr w:type="spellEnd"/>
+            <w:r>
+              <w:rPr>
+                <w:rFonts w:ascii="Arial Narrow" w:hAnsi="Arial Narrow"/>
+                <w:sz w:val="24"/>
+                <w:szCs w:val="24"/>
+              </w:rPr>
+              <w:t>(List&lt;Integer&gt; list) {</w:t>
             </w:r>
           </w:p>
           <w:p>
@@ -3402,42 +5415,167 @@
                 <w:szCs w:val="24"/>
               </w:rPr>
               <w:tab/>
-              <w:t>for(int i=0; i&lt;list.size(); i++) {</w:t>
-            </w:r>
-          </w:p>
-          <w:p>
-            <w:pPr>
-              <w:pStyle w:val="NoSpacing"/>
-              <w:rPr>
-                <w:rFonts w:ascii="Arial Narrow" w:hAnsi="Arial Narrow"/>
-                <w:sz w:val="24"/>
-                <w:szCs w:val="24"/>
-              </w:rPr>
-            </w:pPr>
-            <w:r>
-              <w:rPr>
-                <w:rFonts w:ascii="Arial Narrow" w:hAnsi="Arial Narrow"/>
-                <w:sz w:val="24"/>
-                <w:szCs w:val="24"/>
-              </w:rPr>
-              <w:tab/>
-            </w:r>
-            <w:r>
-              <w:rPr>
-                <w:rFonts w:ascii="Arial Narrow" w:hAnsi="Arial Narrow"/>
-                <w:sz w:val="24"/>
-                <w:szCs w:val="24"/>
-              </w:rPr>
-              <w:tab/>
-            </w:r>
-            <w:r>
-              <w:rPr>
-                <w:rFonts w:ascii="Arial Narrow" w:hAnsi="Arial Narrow"/>
-                <w:sz w:val="24"/>
-                <w:szCs w:val="24"/>
-              </w:rPr>
-              <w:tab/>
-              <w:t>sum += list.get(i);</w:t>
+            </w:r>
+            <w:proofErr w:type="gramStart"/>
+            <w:r>
+              <w:rPr>
+                <w:rFonts w:ascii="Arial Narrow" w:hAnsi="Arial Narrow"/>
+                <w:sz w:val="24"/>
+                <w:szCs w:val="24"/>
+              </w:rPr>
+              <w:t>for(</w:t>
+            </w:r>
+            <w:proofErr w:type="gramEnd"/>
+            <w:r>
+              <w:rPr>
+                <w:rFonts w:ascii="Arial Narrow" w:hAnsi="Arial Narrow"/>
+                <w:sz w:val="24"/>
+                <w:szCs w:val="24"/>
+              </w:rPr>
+              <w:t xml:space="preserve">int </w:t>
+            </w:r>
+            <w:proofErr w:type="spellStart"/>
+            <w:r>
+              <w:rPr>
+                <w:rFonts w:ascii="Arial Narrow" w:hAnsi="Arial Narrow"/>
+                <w:sz w:val="24"/>
+                <w:szCs w:val="24"/>
+              </w:rPr>
+              <w:t>i</w:t>
+            </w:r>
+            <w:proofErr w:type="spellEnd"/>
+            <w:r>
+              <w:rPr>
+                <w:rFonts w:ascii="Arial Narrow" w:hAnsi="Arial Narrow"/>
+                <w:sz w:val="24"/>
+                <w:szCs w:val="24"/>
+              </w:rPr>
+              <w:t xml:space="preserve">=0; </w:t>
+            </w:r>
+            <w:proofErr w:type="spellStart"/>
+            <w:r>
+              <w:rPr>
+                <w:rFonts w:ascii="Arial Narrow" w:hAnsi="Arial Narrow"/>
+                <w:sz w:val="24"/>
+                <w:szCs w:val="24"/>
+              </w:rPr>
+              <w:t>i</w:t>
+            </w:r>
+            <w:proofErr w:type="spellEnd"/>
+            <w:r>
+              <w:rPr>
+                <w:rFonts w:ascii="Arial Narrow" w:hAnsi="Arial Narrow"/>
+                <w:sz w:val="24"/>
+                <w:szCs w:val="24"/>
+              </w:rPr>
+              <w:t>&lt;</w:t>
+            </w:r>
+            <w:proofErr w:type="spellStart"/>
+            <w:r>
+              <w:rPr>
+                <w:rFonts w:ascii="Arial Narrow" w:hAnsi="Arial Narrow"/>
+                <w:sz w:val="24"/>
+                <w:szCs w:val="24"/>
+              </w:rPr>
+              <w:t>list.size</w:t>
+            </w:r>
+            <w:proofErr w:type="spellEnd"/>
+            <w:r>
+              <w:rPr>
+                <w:rFonts w:ascii="Arial Narrow" w:hAnsi="Arial Narrow"/>
+                <w:sz w:val="24"/>
+                <w:szCs w:val="24"/>
+              </w:rPr>
+              <w:t xml:space="preserve">(); </w:t>
+            </w:r>
+            <w:proofErr w:type="spellStart"/>
+            <w:r>
+              <w:rPr>
+                <w:rFonts w:ascii="Arial Narrow" w:hAnsi="Arial Narrow"/>
+                <w:sz w:val="24"/>
+                <w:szCs w:val="24"/>
+              </w:rPr>
+              <w:t>i</w:t>
+            </w:r>
+            <w:proofErr w:type="spellEnd"/>
+            <w:r>
+              <w:rPr>
+                <w:rFonts w:ascii="Arial Narrow" w:hAnsi="Arial Narrow"/>
+                <w:sz w:val="24"/>
+                <w:szCs w:val="24"/>
+              </w:rPr>
+              <w:t>++) {</w:t>
+            </w:r>
+          </w:p>
+          <w:p>
+            <w:pPr>
+              <w:pStyle w:val="NoSpacing"/>
+              <w:rPr>
+                <w:rFonts w:ascii="Arial Narrow" w:hAnsi="Arial Narrow"/>
+                <w:sz w:val="24"/>
+                <w:szCs w:val="24"/>
+              </w:rPr>
+            </w:pPr>
+            <w:r>
+              <w:rPr>
+                <w:rFonts w:ascii="Arial Narrow" w:hAnsi="Arial Narrow"/>
+                <w:sz w:val="24"/>
+                <w:szCs w:val="24"/>
+              </w:rPr>
+              <w:tab/>
+            </w:r>
+            <w:r>
+              <w:rPr>
+                <w:rFonts w:ascii="Arial Narrow" w:hAnsi="Arial Narrow"/>
+                <w:sz w:val="24"/>
+                <w:szCs w:val="24"/>
+              </w:rPr>
+              <w:tab/>
+            </w:r>
+            <w:r>
+              <w:rPr>
+                <w:rFonts w:ascii="Arial Narrow" w:hAnsi="Arial Narrow"/>
+                <w:sz w:val="24"/>
+                <w:szCs w:val="24"/>
+              </w:rPr>
+              <w:tab/>
+              <w:t xml:space="preserve">sum += </w:t>
+            </w:r>
+            <w:proofErr w:type="spellStart"/>
+            <w:r>
+              <w:rPr>
+                <w:rFonts w:ascii="Arial Narrow" w:hAnsi="Arial Narrow"/>
+                <w:sz w:val="24"/>
+                <w:szCs w:val="24"/>
+              </w:rPr>
+              <w:t>list.get</w:t>
+            </w:r>
+            <w:proofErr w:type="spellEnd"/>
+            <w:r>
+              <w:rPr>
+                <w:rFonts w:ascii="Arial Narrow" w:hAnsi="Arial Narrow"/>
+                <w:sz w:val="24"/>
+                <w:szCs w:val="24"/>
+              </w:rPr>
+              <w:t>(</w:t>
+            </w:r>
+            <w:proofErr w:type="spellStart"/>
+            <w:r>
+              <w:rPr>
+                <w:rFonts w:ascii="Arial Narrow" w:hAnsi="Arial Narrow"/>
+                <w:sz w:val="24"/>
+                <w:szCs w:val="24"/>
+              </w:rPr>
+              <w:t>i</w:t>
+            </w:r>
+            <w:proofErr w:type="spellEnd"/>
+            <w:r>
+              <w:rPr>
+                <w:rFonts w:ascii="Arial Narrow" w:hAnsi="Arial Narrow"/>
+                <w:sz w:val="24"/>
+                <w:szCs w:val="24"/>
+              </w:rPr>
+              <w:t>);</w:t>
             </w:r>
           </w:p>
           <w:p>
@@ -3705,7 +5843,36 @@
                 <w:sz w:val="24"/>
                 <w:szCs w:val="24"/>
               </w:rPr>
-              <w:t xml:space="preserve"> We have successfully written a Java program to implement multiple regression and solved a example which predicts the marks obtained by a student in the end semester examination based upon his marks in the internal assessment tests.</w:t>
+              <w:t xml:space="preserve"> We have successfully written a Java program to implement multiple regression and solved </w:t>
+            </w:r>
+            <w:proofErr w:type="spellStart"/>
+            <w:proofErr w:type="gramStart"/>
+            <w:r>
+              <w:rPr>
+                <w:rFonts w:ascii="Arial Narrow" w:hAnsi="Arial Narrow"/>
+                <w:sz w:val="24"/>
+                <w:szCs w:val="24"/>
+              </w:rPr>
+              <w:t>a</w:t>
+            </w:r>
+            <w:proofErr w:type="spellEnd"/>
+            <w:proofErr w:type="gramEnd"/>
+            <w:r>
+              <w:rPr>
+                <w:rFonts w:ascii="Arial Narrow" w:hAnsi="Arial Narrow"/>
+                <w:sz w:val="24"/>
+                <w:szCs w:val="24"/>
+              </w:rPr>
+              <w:t xml:space="preserve"> example which predicts the marks obtained by a </w:t>
+            </w:r>
+            <w:r>
+              <w:rPr>
+                <w:rFonts w:ascii="Arial Narrow" w:hAnsi="Arial Narrow"/>
+                <w:sz w:val="24"/>
+                <w:szCs w:val="24"/>
+              </w:rPr>
+              <w:lastRenderedPageBreak/>
+              <w:t>student in the end semester examination based upon his marks in the internal assessment tests.</w:t>
             </w:r>
             <w:r>
               <w:rPr>
@@ -3732,7 +5899,7 @@
     <w:p/>
     <w:p/>
     <w:sectPr>
-      <w:pgSz w:w="11906" w:h="16838" w:code="9"/>
+      <w:pgSz w:w="12240" w:h="15840" w:code="1"/>
       <w:pgMar w:top="1440" w:right="1440" w:bottom="1440" w:left="1440" w:header="708" w:footer="708" w:gutter="0"/>
       <w:cols w:space="708"/>
       <w:docGrid w:linePitch="360"/>
@@ -4351,6 +6518,37 @@
       <w:szCs w:val="24"/>
     </w:rPr>
   </w:style>
+  <w:style w:type="paragraph" w:styleId="BalloonText">
+    <w:name w:val="Balloon Text"/>
+    <w:basedOn w:val="Normal"/>
+    <w:link w:val="BalloonTextChar"/>
+    <w:uiPriority w:val="99"/>
+    <w:semiHidden/>
+    <w:unhideWhenUsed/>
+    <w:rsid w:val="00BA1397"/>
+    <w:pPr>
+      <w:spacing w:after="0" w:line="240" w:lineRule="auto"/>
+    </w:pPr>
+    <w:rPr>
+      <w:rFonts w:ascii="Segoe UI" w:hAnsi="Segoe UI" w:cs="Segoe UI"/>
+      <w:sz w:val="18"/>
+      <w:szCs w:val="18"/>
+    </w:rPr>
+  </w:style>
+  <w:style w:type="character" w:customStyle="1" w:styleId="BalloonTextChar">
+    <w:name w:val="Balloon Text Char"/>
+    <w:basedOn w:val="DefaultParagraphFont"/>
+    <w:link w:val="BalloonText"/>
+    <w:uiPriority w:val="99"/>
+    <w:semiHidden/>
+    <w:rsid w:val="00BA1397"/>
+    <w:rPr>
+      <w:rFonts w:ascii="Segoe UI" w:hAnsi="Segoe UI" w:cs="Segoe UI"/>
+      <w:sz w:val="18"/>
+      <w:szCs w:val="18"/>
+      <w:lang w:val="en-IN" w:bidi="ar-SA"/>
+    </w:rPr>
+  </w:style>
 </w:styles>
 </file>
 

</xml_diff>